<commit_message>
final templates from product
</commit_message>
<xml_diff>
--- a/docx-template/[Template] Invoice - Different state.docx
+++ b/docx-template/[Template] Invoice - Different state.docx
@@ -21,8 +21,6 @@
         <w:jc w:val="left"/>
         <w:rPr>
           <w:rFonts w:ascii="Arial" w:cs="Arial" w:eastAsia="Arial" w:hAnsi="Arial"/>
-          <w:b w:val="0"/>
-          <w:bCs w:val="0"/>
           <w:i w:val="0"/>
           <w:iCs w:val="0"/>
           <w:smallCaps w:val="0"/>
@@ -162,8 +160,6 @@
               <w:jc w:val="left"/>
               <w:rPr>
                 <w:rFonts w:ascii="Arial" w:cs="Arial" w:eastAsia="Arial" w:hAnsi="Arial"/>
-                <w:b w:val="0"/>
-                <w:bCs w:val="0"/>
                 <w:i w:val="0"/>
                 <w:iCs w:val="0"/>
                 <w:smallCaps w:val="0"/>
@@ -188,8 +184,6 @@
             <w:r>
               <w:rPr>
                 <w:rFonts w:ascii="Arial" w:cs="Arial" w:eastAsia="Arial" w:hAnsi="Arial"/>
-                <w:b w:val="0"/>
-                <w:bCs w:val="0"/>
                 <w:i w:val="0"/>
                 <w:iCs w:val="0"/>
                 <w:smallCaps w:val="0"/>
@@ -233,9 +227,7 @@
               <w:ind w:left="0" w:right="0" w:firstLine="0"/>
               <w:jc w:val="left"/>
               <w:rPr>
-                <w:rFonts w:ascii="Times New Roman" w:cs="Times New Roman" w:eastAsia="Times New Roman" w:hAnsi="Times New Roman"/>
-                <w:b w:val="0"/>
-                <w:bCs w:val="0"/>
+                <w:rFonts w:ascii="Arial" w:cs="Arial" w:eastAsia="Arial" w:hAnsi="Arial"/>
                 <w:i w:val="0"/>
                 <w:iCs w:val="0"/>
                 <w:smallCaps w:val="0"/>
@@ -353,8 +345,6 @@
             <w:r>
               <w:rPr>
                 <w:rFonts w:ascii="Arial" w:cs="Arial" w:eastAsia="Arial" w:hAnsi="Arial"/>
-                <w:b w:val="0"/>
-                <w:bCs w:val="0"/>
                 <w:i w:val="0"/>
                 <w:iCs w:val="0"/>
                 <w:smallCaps w:val="0"/>
@@ -415,8 +405,6 @@
             <w:r>
               <w:rPr>
                 <w:rFonts w:ascii="Arial" w:cs="Arial" w:eastAsia="Arial" w:hAnsi="Arial"/>
-                <w:b w:val="0"/>
-                <w:bCs w:val="0"/>
                 <w:i w:val="0"/>
                 <w:iCs w:val="0"/>
                 <w:smallCaps w:val="0"/>
@@ -443,8 +431,6 @@
             <w:r>
               <w:rPr>
                 <w:rFonts w:ascii="Arial" w:cs="Arial" w:eastAsia="Arial" w:hAnsi="Arial"/>
-                <w:b w:val="0"/>
-                <w:bCs w:val="0"/>
                 <w:i w:val="0"/>
                 <w:iCs w:val="0"/>
                 <w:smallCaps w:val="0"/>
@@ -471,8 +457,6 @@
             <w:r>
               <w:rPr>
                 <w:rFonts w:ascii="Arial" w:cs="Arial" w:eastAsia="Arial" w:hAnsi="Arial"/>
-                <w:b w:val="0"/>
-                <w:bCs w:val="0"/>
                 <w:i w:val="0"/>
                 <w:iCs w:val="0"/>
                 <w:smallCaps w:val="0"/>
@@ -569,8 +553,6 @@
             <w:r>
               <w:rPr>
                 <w:rFonts w:ascii="Arial" w:cs="Arial" w:eastAsia="Arial" w:hAnsi="Arial"/>
-                <w:b w:val="0"/>
-                <w:bCs w:val="0"/>
                 <w:i w:val="0"/>
                 <w:iCs w:val="0"/>
                 <w:smallCaps w:val="0"/>
@@ -641,9 +623,7 @@
               <w:ind w:left="0" w:right="0" w:firstLine="0"/>
               <w:jc w:val="left"/>
               <w:rPr>
-                <w:rFonts w:ascii="Times New Roman" w:cs="Times New Roman" w:eastAsia="Times New Roman" w:hAnsi="Times New Roman"/>
-                <w:b w:val="0"/>
-                <w:bCs w:val="0"/>
+                <w:rFonts w:ascii="Arial" w:cs="Arial" w:eastAsia="Arial" w:hAnsi="Arial"/>
                 <w:i w:val="0"/>
                 <w:iCs w:val="0"/>
                 <w:smallCaps w:val="0"/>
@@ -950,25 +930,21 @@
               <w:jc w:val="left"/>
               <w:rPr>
                 <w:rFonts w:ascii="Arial" w:cs="Arial" w:eastAsia="Arial" w:hAnsi="Arial"/>
-                <w:b w:val="0"/>
-                <w:bCs w:val="0"/>
-                <w:i w:val="0"/>
-                <w:iCs w:val="0"/>
-                <w:smallCaps w:val="0"/>
-                <w:strike w:val="0"/>
-                <w:color w:val="000000"/>
-                <w:sz w:val="18"/>
-                <w:szCs w:val="18"/>
-                <w:u w:val="none"/>
-                <w:shd w:fill="auto" w:val="clear"/>
-                <w:vertAlign w:val="baseline"/>
-              </w:rPr>
-            </w:pPr>
-            <w:r>
-              <w:rPr>
-                <w:rFonts w:ascii="Arial" w:cs="Arial" w:eastAsia="Arial" w:hAnsi="Arial"/>
-                <w:b w:val="0"/>
-                <w:bCs w:val="0"/>
+                <w:i w:val="0"/>
+                <w:iCs w:val="0"/>
+                <w:smallCaps w:val="0"/>
+                <w:strike w:val="0"/>
+                <w:color w:val="000000"/>
+                <w:sz w:val="18"/>
+                <w:szCs w:val="18"/>
+                <w:u w:val="none"/>
+                <w:shd w:fill="auto" w:val="clear"/>
+                <w:vertAlign w:val="baseline"/>
+              </w:rPr>
+            </w:pPr>
+            <w:r>
+              <w:rPr>
+                <w:rFonts w:ascii="Arial" w:cs="Arial" w:eastAsia="Arial" w:hAnsi="Arial"/>
                 <w:i w:val="0"/>
                 <w:iCs w:val="0"/>
                 <w:smallCaps w:val="0"/>
@@ -1003,25 +979,21 @@
               <w:jc w:val="left"/>
               <w:rPr>
                 <w:rFonts w:ascii="Arial" w:cs="Arial" w:eastAsia="Arial" w:hAnsi="Arial"/>
-                <w:b w:val="0"/>
-                <w:bCs w:val="0"/>
-                <w:i w:val="0"/>
-                <w:iCs w:val="0"/>
-                <w:smallCaps w:val="0"/>
-                <w:strike w:val="0"/>
-                <w:color w:val="000000"/>
-                <w:sz w:val="18"/>
-                <w:szCs w:val="18"/>
-                <w:u w:val="none"/>
-                <w:shd w:fill="auto" w:val="clear"/>
-                <w:vertAlign w:val="baseline"/>
-              </w:rPr>
-            </w:pPr>
-            <w:r>
-              <w:rPr>
-                <w:rFonts w:ascii="Arial" w:cs="Arial" w:eastAsia="Arial" w:hAnsi="Arial"/>
-                <w:b w:val="0"/>
-                <w:bCs w:val="0"/>
+                <w:i w:val="0"/>
+                <w:iCs w:val="0"/>
+                <w:smallCaps w:val="0"/>
+                <w:strike w:val="0"/>
+                <w:color w:val="000000"/>
+                <w:sz w:val="18"/>
+                <w:szCs w:val="18"/>
+                <w:u w:val="none"/>
+                <w:shd w:fill="auto" w:val="clear"/>
+                <w:vertAlign w:val="baseline"/>
+              </w:rPr>
+            </w:pPr>
+            <w:r>
+              <w:rPr>
+                <w:rFonts w:ascii="Arial" w:cs="Arial" w:eastAsia="Arial" w:hAnsi="Arial"/>
                 <w:i w:val="0"/>
                 <w:iCs w:val="0"/>
                 <w:smallCaps w:val="0"/>
@@ -1066,9 +1038,7 @@
               <w:ind w:left="0" w:right="0" w:firstLine="0"/>
               <w:jc w:val="left"/>
               <w:rPr>
-                <w:rFonts w:ascii="Times New Roman" w:cs="Times New Roman" w:eastAsia="Times New Roman" w:hAnsi="Times New Roman"/>
-                <w:b w:val="0"/>
-                <w:bCs w:val="0"/>
+                <w:rFonts w:ascii="Arial" w:cs="Arial" w:eastAsia="Arial" w:hAnsi="Arial"/>
                 <w:i w:val="0"/>
                 <w:iCs w:val="0"/>
                 <w:smallCaps w:val="0"/>
@@ -1333,25 +1303,21 @@
               <w:jc w:val="left"/>
               <w:rPr>
                 <w:rFonts w:ascii="Arial" w:cs="Arial" w:eastAsia="Arial" w:hAnsi="Arial"/>
-                <w:b w:val="0"/>
-                <w:bCs w:val="0"/>
-                <w:i w:val="0"/>
-                <w:iCs w:val="0"/>
-                <w:smallCaps w:val="0"/>
-                <w:strike w:val="0"/>
-                <w:color w:val="000000"/>
-                <w:sz w:val="18"/>
-                <w:szCs w:val="18"/>
-                <w:u w:val="none"/>
-                <w:shd w:fill="auto" w:val="clear"/>
-                <w:vertAlign w:val="baseline"/>
-              </w:rPr>
-            </w:pPr>
-            <w:r>
-              <w:rPr>
-                <w:rFonts w:ascii="Arial" w:cs="Arial" w:eastAsia="Arial" w:hAnsi="Arial"/>
-                <w:b w:val="0"/>
-                <w:bCs w:val="0"/>
+                <w:i w:val="0"/>
+                <w:iCs w:val="0"/>
+                <w:smallCaps w:val="0"/>
+                <w:strike w:val="0"/>
+                <w:color w:val="000000"/>
+                <w:sz w:val="18"/>
+                <w:szCs w:val="18"/>
+                <w:u w:val="none"/>
+                <w:shd w:fill="auto" w:val="clear"/>
+                <w:vertAlign w:val="baseline"/>
+              </w:rPr>
+            </w:pPr>
+            <w:r>
+              <w:rPr>
+                <w:rFonts w:ascii="Arial" w:cs="Arial" w:eastAsia="Arial" w:hAnsi="Arial"/>
                 <w:i w:val="0"/>
                 <w:iCs w:val="0"/>
                 <w:smallCaps w:val="0"/>
@@ -1403,9 +1369,7 @@
               <w:ind w:left="0" w:right="0" w:firstLine="0"/>
               <w:jc w:val="left"/>
               <w:rPr>
-                <w:rFonts w:ascii="Times New Roman" w:cs="Times New Roman" w:eastAsia="Times New Roman" w:hAnsi="Times New Roman"/>
-                <w:b w:val="0"/>
-                <w:bCs w:val="0"/>
+                <w:rFonts w:ascii="Arial" w:cs="Arial" w:eastAsia="Arial" w:hAnsi="Arial"/>
                 <w:i w:val="0"/>
                 <w:iCs w:val="0"/>
                 <w:smallCaps w:val="0"/>
@@ -1506,9 +1470,7 @@
               <w:ind w:left="0" w:right="0" w:firstLine="0"/>
               <w:jc w:val="left"/>
               <w:rPr>
-                <w:rFonts w:ascii="Times New Roman" w:cs="Times New Roman" w:eastAsia="Times New Roman" w:hAnsi="Times New Roman"/>
-                <w:b w:val="0"/>
-                <w:bCs w:val="0"/>
+                <w:rFonts w:ascii="Arial" w:cs="Arial" w:eastAsia="Arial" w:hAnsi="Arial"/>
                 <w:i w:val="0"/>
                 <w:iCs w:val="0"/>
                 <w:smallCaps w:val="0"/>
@@ -1609,9 +1571,7 @@
               <w:ind w:left="0" w:right="0" w:firstLine="0"/>
               <w:jc w:val="left"/>
               <w:rPr>
-                <w:rFonts w:ascii="Times New Roman" w:cs="Times New Roman" w:eastAsia="Times New Roman" w:hAnsi="Times New Roman"/>
-                <w:b w:val="0"/>
-                <w:bCs w:val="0"/>
+                <w:rFonts w:ascii="Arial" w:cs="Arial" w:eastAsia="Arial" w:hAnsi="Arial"/>
                 <w:i w:val="0"/>
                 <w:iCs w:val="0"/>
                 <w:smallCaps w:val="0"/>
@@ -1713,9 +1673,7 @@
               <w:ind w:left="0" w:right="0" w:firstLine="0"/>
               <w:jc w:val="left"/>
               <w:rPr>
-                <w:rFonts w:ascii="Times New Roman" w:cs="Times New Roman" w:eastAsia="Times New Roman" w:hAnsi="Times New Roman"/>
-                <w:b w:val="0"/>
-                <w:bCs w:val="0"/>
+                <w:rFonts w:ascii="Arial" w:cs="Arial" w:eastAsia="Arial" w:hAnsi="Arial"/>
                 <w:i w:val="0"/>
                 <w:iCs w:val="0"/>
                 <w:smallCaps w:val="0"/>
@@ -1816,9 +1774,7 @@
               <w:ind w:left="0" w:right="0" w:firstLine="0"/>
               <w:jc w:val="left"/>
               <w:rPr>
-                <w:rFonts w:ascii="Times New Roman" w:cs="Times New Roman" w:eastAsia="Times New Roman" w:hAnsi="Times New Roman"/>
-                <w:b w:val="0"/>
-                <w:bCs w:val="0"/>
+                <w:rFonts w:ascii="Arial" w:cs="Arial" w:eastAsia="Arial" w:hAnsi="Arial"/>
                 <w:i w:val="0"/>
                 <w:iCs w:val="0"/>
                 <w:smallCaps w:val="0"/>
@@ -1983,9 +1939,7 @@
               <w:ind w:left="0" w:right="0" w:firstLine="0"/>
               <w:jc w:val="left"/>
               <w:rPr>
-                <w:rFonts w:ascii="Times New Roman" w:cs="Times New Roman" w:eastAsia="Times New Roman" w:hAnsi="Times New Roman"/>
-                <w:b w:val="0"/>
-                <w:bCs w:val="0"/>
+                <w:rFonts w:ascii="Arial" w:cs="Arial" w:eastAsia="Arial" w:hAnsi="Arial"/>
                 <w:i w:val="0"/>
                 <w:iCs w:val="0"/>
                 <w:smallCaps w:val="0"/>
@@ -2538,8 +2492,6 @@
               <w:jc w:val="left"/>
               <w:rPr>
                 <w:rFonts w:ascii="Arial" w:cs="Arial" w:eastAsia="Arial" w:hAnsi="Arial"/>
-                <w:b w:val="0"/>
-                <w:bCs w:val="0"/>
                 <w:i w:val="0"/>
                 <w:iCs w:val="0"/>
                 <w:smallCaps w:val="0"/>
@@ -2555,8 +2507,6 @@
             <w:r>
               <w:rPr>
                 <w:rFonts w:ascii="Arial" w:cs="Arial" w:eastAsia="Arial" w:hAnsi="Arial"/>
-                <w:b w:val="0"/>
-                <w:bCs w:val="0"/>
                 <w:i w:val="0"/>
                 <w:iCs w:val="0"/>
                 <w:smallCaps w:val="0"/>
@@ -2617,8 +2567,6 @@
             <w:r>
               <w:rPr>
                 <w:rFonts w:ascii="Arial" w:cs="Arial" w:eastAsia="Arial" w:hAnsi="Arial"/>
-                <w:b w:val="0"/>
-                <w:bCs w:val="0"/>
                 <w:i w:val="0"/>
                 <w:iCs w:val="0"/>
                 <w:smallCaps w:val="0"/>
@@ -2645,8 +2593,6 @@
             <w:r>
               <w:rPr>
                 <w:rFonts w:ascii="Arial" w:cs="Arial" w:eastAsia="Arial" w:hAnsi="Arial"/>
-                <w:b w:val="0"/>
-                <w:bCs w:val="0"/>
                 <w:i w:val="0"/>
                 <w:iCs w:val="0"/>
                 <w:smallCaps w:val="0"/>
@@ -2700,8 +2646,6 @@
               <w:jc w:val="left"/>
               <w:rPr>
                 <w:rFonts w:ascii="Arial" w:cs="Arial" w:eastAsia="Arial" w:hAnsi="Arial"/>
-                <w:b w:val="0"/>
-                <w:bCs w:val="0"/>
                 <w:i w:val="0"/>
                 <w:iCs w:val="0"/>
                 <w:smallCaps w:val="0"/>
@@ -2717,8 +2661,6 @@
             <w:r>
               <w:rPr>
                 <w:rFonts w:ascii="Arial" w:cs="Arial" w:eastAsia="Arial" w:hAnsi="Arial"/>
-                <w:b w:val="0"/>
-                <w:bCs w:val="0"/>
                 <w:i w:val="0"/>
                 <w:iCs w:val="0"/>
                 <w:smallCaps w:val="0"/>
@@ -2764,8 +2706,6 @@
               <w:jc w:val="left"/>
               <w:rPr>
                 <w:rFonts w:ascii="Arial" w:cs="Arial" w:eastAsia="Arial" w:hAnsi="Arial"/>
-                <w:b w:val="0"/>
-                <w:bCs w:val="0"/>
                 <w:i w:val="0"/>
                 <w:iCs w:val="0"/>
                 <w:smallCaps w:val="0"/>
@@ -2781,8 +2721,6 @@
             <w:r>
               <w:rPr>
                 <w:rFonts w:ascii="Arial" w:cs="Arial" w:eastAsia="Arial" w:hAnsi="Arial"/>
-                <w:b w:val="0"/>
-                <w:bCs w:val="0"/>
                 <w:i w:val="0"/>
                 <w:iCs w:val="0"/>
                 <w:smallCaps w:val="0"/>
@@ -2827,8 +2765,6 @@
               <w:jc w:val="center"/>
               <w:rPr>
                 <w:rFonts w:ascii="Arial" w:cs="Arial" w:eastAsia="Arial" w:hAnsi="Arial"/>
-                <w:b w:val="0"/>
-                <w:bCs w:val="0"/>
                 <w:i w:val="0"/>
                 <w:iCs w:val="0"/>
                 <w:smallCaps w:val="0"/>
@@ -2843,9 +2779,7 @@
             </w:pPr>
             <w:r>
               <w:rPr>
-                <w:rFonts w:ascii="PT Sans" w:cs="PT Sans" w:eastAsia="PT Sans" w:hAnsi="PT Sans"/>
-                <w:b w:val="0"/>
-                <w:bCs w:val="0"/>
+                <w:rFonts w:ascii="Arial" w:cs="Arial" w:eastAsia="Arial" w:hAnsi="Arial"/>
                 <w:i w:val="0"/>
                 <w:iCs w:val="0"/>
                 <w:smallCaps w:val="0"/>
@@ -2904,8 +2838,6 @@
               <w:jc w:val="center"/>
               <w:rPr>
                 <w:rFonts w:ascii="Arial" w:cs="Arial" w:eastAsia="Arial" w:hAnsi="Arial"/>
-                <w:b w:val="0"/>
-                <w:bCs w:val="0"/>
                 <w:i w:val="0"/>
                 <w:iCs w:val="0"/>
                 <w:smallCaps w:val="0"/>
@@ -2921,8 +2853,6 @@
             <w:r>
               <w:rPr>
                 <w:rFonts w:ascii="Arial" w:cs="Arial" w:eastAsia="Arial" w:hAnsi="Arial"/>
-                <w:b w:val="0"/>
-                <w:bCs w:val="0"/>
                 <w:i w:val="0"/>
                 <w:iCs w:val="0"/>
                 <w:smallCaps w:val="0"/>
@@ -2967,8 +2897,6 @@
               <w:jc w:val="center"/>
               <w:rPr>
                 <w:rFonts w:ascii="Arial" w:cs="Arial" w:eastAsia="Arial" w:hAnsi="Arial"/>
-                <w:b w:val="0"/>
-                <w:bCs w:val="0"/>
                 <w:i w:val="0"/>
                 <w:iCs w:val="0"/>
                 <w:smallCaps w:val="0"/>
@@ -2983,9 +2911,7 @@
             </w:pPr>
             <w:r>
               <w:rPr>
-                <w:rFonts w:ascii="PT Sans" w:cs="PT Sans" w:eastAsia="PT Sans" w:hAnsi="PT Sans"/>
-                <w:b w:val="0"/>
-                <w:bCs w:val="0"/>
+                <w:rFonts w:ascii="Arial" w:cs="Arial" w:eastAsia="Arial" w:hAnsi="Arial"/>
                 <w:i w:val="0"/>
                 <w:iCs w:val="0"/>
                 <w:smallCaps w:val="0"/>
@@ -3044,8 +2970,6 @@
               <w:jc w:val="center"/>
               <w:rPr>
                 <w:rFonts w:ascii="Arial" w:cs="Arial" w:eastAsia="Arial" w:hAnsi="Arial"/>
-                <w:b w:val="0"/>
-                <w:bCs w:val="0"/>
                 <w:i w:val="0"/>
                 <w:iCs w:val="0"/>
                 <w:smallCaps w:val="0"/>
@@ -3060,9 +2984,7 @@
             </w:pPr>
             <w:r>
               <w:rPr>
-                <w:rFonts w:ascii="PT Sans" w:cs="PT Sans" w:eastAsia="PT Sans" w:hAnsi="PT Sans"/>
-                <w:b w:val="0"/>
-                <w:bCs w:val="0"/>
+                <w:rFonts w:ascii="Arial" w:cs="Arial" w:eastAsia="Arial" w:hAnsi="Arial"/>
                 <w:i w:val="0"/>
                 <w:iCs w:val="0"/>
                 <w:smallCaps w:val="0"/>
@@ -3171,8 +3093,6 @@
               <w:ind w:left="165" w:firstLine="0"/>
               <w:rPr>
                 <w:rFonts w:ascii="Arial" w:cs="Arial" w:eastAsia="Arial" w:hAnsi="Arial"/>
-                <w:b w:val="0"/>
-                <w:bCs w:val="0"/>
                 <w:i w:val="1"/>
                 <w:iCs w:val="1"/>
                 <w:smallCaps w:val="0"/>
@@ -3220,9 +3140,7 @@
               <w:ind w:left="0" w:right="0" w:firstLine="0"/>
               <w:jc w:val="left"/>
               <w:rPr>
-                <w:rFonts w:ascii="Times New Roman" w:cs="Times New Roman" w:eastAsia="Times New Roman" w:hAnsi="Times New Roman"/>
-                <w:b w:val="0"/>
-                <w:bCs w:val="0"/>
+                <w:rFonts w:ascii="Arial" w:cs="Arial" w:eastAsia="Arial" w:hAnsi="Arial"/>
                 <w:i w:val="0"/>
                 <w:iCs w:val="0"/>
                 <w:smallCaps w:val="0"/>
@@ -3259,9 +3177,7 @@
               <w:ind w:left="0" w:right="0" w:firstLine="0"/>
               <w:jc w:val="left"/>
               <w:rPr>
-                <w:rFonts w:ascii="Times New Roman" w:cs="Times New Roman" w:eastAsia="Times New Roman" w:hAnsi="Times New Roman"/>
-                <w:b w:val="0"/>
-                <w:bCs w:val="0"/>
+                <w:rFonts w:ascii="Arial" w:cs="Arial" w:eastAsia="Arial" w:hAnsi="Arial"/>
                 <w:i w:val="0"/>
                 <w:iCs w:val="0"/>
                 <w:smallCaps w:val="0"/>
@@ -3524,16 +3440,13 @@
                 <w:smallCaps w:val="0"/>
                 <w:strike w:val="0"/>
                 <w:color w:val="000000"/>
-                <w:u w:val="none"/>
-                <w:shd w:fill="auto" w:val="clear"/>
-                <w:vertAlign w:val="baseline"/>
-              </w:rPr>
-            </w:pPr>
-            <w:r>
-              <w:rPr>
-                <w:rFonts w:ascii="Arial" w:cs="Arial" w:eastAsia="Arial" w:hAnsi="Arial"/>
-                <w:b w:val="0"/>
-                <w:bCs w:val="0"/>
+                <w:shd w:fill="auto" w:val="clear"/>
+                <w:vertAlign w:val="baseline"/>
+              </w:rPr>
+            </w:pPr>
+            <w:r>
+              <w:rPr>
+                <w:rFonts w:ascii="Arial" w:cs="Arial" w:eastAsia="Arial" w:hAnsi="Arial"/>
                 <w:i w:val="0"/>
                 <w:iCs w:val="0"/>
                 <w:smallCaps w:val="0"/>
@@ -3577,16 +3490,13 @@
                 <w:smallCaps w:val="0"/>
                 <w:strike w:val="0"/>
                 <w:color w:val="000000"/>
-                <w:u w:val="none"/>
-                <w:shd w:fill="auto" w:val="clear"/>
-                <w:vertAlign w:val="baseline"/>
-              </w:rPr>
-            </w:pPr>
-            <w:r>
-              <w:rPr>
-                <w:rFonts w:ascii="Arial" w:cs="Arial" w:eastAsia="Arial" w:hAnsi="Arial"/>
-                <w:b w:val="0"/>
-                <w:bCs w:val="0"/>
+                <w:shd w:fill="auto" w:val="clear"/>
+                <w:vertAlign w:val="baseline"/>
+              </w:rPr>
+            </w:pPr>
+            <w:r>
+              <w:rPr>
+                <w:rFonts w:ascii="Arial" w:cs="Arial" w:eastAsia="Arial" w:hAnsi="Arial"/>
                 <w:i w:val="0"/>
                 <w:iCs w:val="0"/>
                 <w:smallCaps w:val="0"/>
@@ -3643,8 +3553,6 @@
             <w:r>
               <w:rPr>
                 <w:rFonts w:ascii="Arial" w:cs="Arial" w:eastAsia="Arial" w:hAnsi="Arial"/>
-                <w:b w:val="0"/>
-                <w:bCs w:val="0"/>
                 <w:i w:val="0"/>
                 <w:iCs w:val="0"/>
                 <w:smallCaps w:val="0"/>
@@ -3661,9 +3569,7 @@
             </w:r>
             <w:r>
               <w:rPr>
-                <w:rFonts w:ascii="Times New Roman" w:cs="Times New Roman" w:eastAsia="Times New Roman" w:hAnsi="Times New Roman"/>
-                <w:b w:val="0"/>
-                <w:bCs w:val="0"/>
+                <w:rFonts w:ascii="Arial" w:cs="Arial" w:eastAsia="Arial" w:hAnsi="Arial"/>
                 <w:i w:val="0"/>
                 <w:iCs w:val="0"/>
                 <w:smallCaps w:val="0"/>
@@ -3712,8 +3618,6 @@
             <w:r>
               <w:rPr>
                 <w:rFonts w:ascii="Arial" w:cs="Arial" w:eastAsia="Arial" w:hAnsi="Arial"/>
-                <w:b w:val="0"/>
-                <w:bCs w:val="0"/>
                 <w:i w:val="0"/>
                 <w:iCs w:val="0"/>
                 <w:smallCaps w:val="0"/>
@@ -3747,9 +3651,7 @@
               <w:ind w:left="0" w:right="0" w:firstLine="0"/>
               <w:jc w:val="left"/>
               <w:rPr>
-                <w:rFonts w:ascii="Times New Roman" w:cs="Times New Roman" w:eastAsia="Times New Roman" w:hAnsi="Times New Roman"/>
-                <w:b w:val="0"/>
-                <w:bCs w:val="0"/>
+                <w:rFonts w:ascii="Arial" w:cs="Arial" w:eastAsia="Arial" w:hAnsi="Arial"/>
                 <w:i w:val="0"/>
                 <w:iCs w:val="0"/>
                 <w:smallCaps w:val="0"/>
@@ -3786,9 +3688,7 @@
               <w:ind w:left="165" w:right="0" w:firstLine="0"/>
               <w:jc w:val="left"/>
               <w:rPr>
-                <w:rFonts w:ascii="Times New Roman" w:cs="Times New Roman" w:eastAsia="Times New Roman" w:hAnsi="Times New Roman"/>
-                <w:b w:val="0"/>
-                <w:bCs w:val="0"/>
+                <w:rFonts w:ascii="Arial" w:cs="Arial" w:eastAsia="Arial" w:hAnsi="Arial"/>
                 <w:i w:val="0"/>
                 <w:iCs w:val="0"/>
                 <w:smallCaps w:val="0"/>
@@ -3803,9 +3703,7 @@
             </w:pPr>
             <w:r>
               <w:rPr>
-                <w:rFonts w:ascii="Times New Roman" w:cs="Times New Roman" w:eastAsia="Times New Roman" w:hAnsi="Times New Roman"/>
-                <w:b w:val="0"/>
-                <w:bCs w:val="0"/>
+                <w:rFonts w:ascii="Arial" w:cs="Arial" w:eastAsia="Arial" w:hAnsi="Arial"/>
                 <w:i w:val="0"/>
                 <w:iCs w:val="0"/>
                 <w:smallCaps w:val="0"/>
@@ -3987,9 +3885,7 @@
               <w:ind w:left="0" w:right="0" w:firstLine="0"/>
               <w:jc w:val="left"/>
               <w:rPr>
-                <w:rFonts w:ascii="Times New Roman" w:cs="Times New Roman" w:eastAsia="Times New Roman" w:hAnsi="Times New Roman"/>
-                <w:b w:val="0"/>
-                <w:bCs w:val="0"/>
+                <w:rFonts w:ascii="Arial" w:cs="Arial" w:eastAsia="Arial" w:hAnsi="Arial"/>
                 <w:i w:val="0"/>
                 <w:iCs w:val="0"/>
                 <w:smallCaps w:val="0"/>
@@ -4300,8 +4196,6 @@
               <w:jc w:val="left"/>
               <w:rPr>
                 <w:rFonts w:ascii="Arial" w:cs="Arial" w:eastAsia="Arial" w:hAnsi="Arial"/>
-                <w:b w:val="0"/>
-                <w:bCs w:val="0"/>
                 <w:i w:val="0"/>
                 <w:iCs w:val="0"/>
                 <w:smallCaps w:val="0"/>
@@ -4336,8 +4230,6 @@
             <w:r>
               <w:rPr>
                 <w:rFonts w:ascii="Arial" w:cs="Arial" w:eastAsia="Arial" w:hAnsi="Arial"/>
-                <w:b w:val="0"/>
-                <w:bCs w:val="0"/>
                 <w:i w:val="0"/>
                 <w:iCs w:val="0"/>
                 <w:smallCaps w:val="0"/>
@@ -4386,8 +4278,6 @@
               <w:jc w:val="left"/>
               <w:rPr>
                 <w:rFonts w:ascii="Arial" w:cs="Arial" w:eastAsia="Arial" w:hAnsi="Arial"/>
-                <w:b w:val="0"/>
-                <w:bCs w:val="0"/>
                 <w:i w:val="0"/>
                 <w:iCs w:val="0"/>
                 <w:smallCaps w:val="0"/>
@@ -4422,8 +4312,6 @@
             <w:r>
               <w:rPr>
                 <w:rFonts w:ascii="Arial" w:cs="Arial" w:eastAsia="Arial" w:hAnsi="Arial"/>
-                <w:b w:val="0"/>
-                <w:bCs w:val="0"/>
                 <w:i w:val="0"/>
                 <w:iCs w:val="0"/>
                 <w:smallCaps w:val="0"/>
@@ -4468,9 +4356,7 @@
               <w:ind w:left="0" w:right="0" w:firstLine="0"/>
               <w:jc w:val="left"/>
               <w:rPr>
-                <w:rFonts w:ascii="Times New Roman" w:cs="Times New Roman" w:eastAsia="Times New Roman" w:hAnsi="Times New Roman"/>
-                <w:b w:val="0"/>
-                <w:bCs w:val="0"/>
+                <w:rFonts w:ascii="Arial" w:cs="Arial" w:eastAsia="Arial" w:hAnsi="Arial"/>
                 <w:i w:val="0"/>
                 <w:iCs w:val="0"/>
                 <w:smallCaps w:val="0"/>
@@ -4511,25 +4397,21 @@
               <w:jc w:val="left"/>
               <w:rPr>
                 <w:rFonts w:ascii="Arial" w:cs="Arial" w:eastAsia="Arial" w:hAnsi="Arial"/>
-                <w:b w:val="0"/>
-                <w:bCs w:val="0"/>
-                <w:i w:val="0"/>
-                <w:iCs w:val="0"/>
-                <w:smallCaps w:val="0"/>
-                <w:strike w:val="0"/>
-                <w:color w:val="000000"/>
-                <w:sz w:val="18"/>
-                <w:szCs w:val="18"/>
-                <w:u w:val="none"/>
-                <w:shd w:fill="auto" w:val="clear"/>
-                <w:vertAlign w:val="baseline"/>
-              </w:rPr>
-            </w:pPr>
-            <w:r>
-              <w:rPr>
-                <w:rFonts w:ascii="Arial" w:cs="Arial" w:eastAsia="Arial" w:hAnsi="Arial"/>
-                <w:b w:val="0"/>
-                <w:bCs w:val="0"/>
+                <w:i w:val="0"/>
+                <w:iCs w:val="0"/>
+                <w:smallCaps w:val="0"/>
+                <w:strike w:val="0"/>
+                <w:color w:val="000000"/>
+                <w:sz w:val="18"/>
+                <w:szCs w:val="18"/>
+                <w:u w:val="none"/>
+                <w:shd w:fill="auto" w:val="clear"/>
+                <w:vertAlign w:val="baseline"/>
+              </w:rPr>
+            </w:pPr>
+            <w:r>
+              <w:rPr>
+                <w:rFonts w:ascii="Arial" w:cs="Arial" w:eastAsia="Arial" w:hAnsi="Arial"/>
                 <w:i w:val="0"/>
                 <w:iCs w:val="0"/>
                 <w:smallCaps w:val="0"/>
@@ -4555,9 +4437,7 @@
             </w:r>
             <w:r>
               <w:rPr>
-                <w:rFonts w:ascii="PT Sans" w:cs="PT Sans" w:eastAsia="PT Sans" w:hAnsi="PT Sans"/>
-                <w:b w:val="0"/>
-                <w:bCs w:val="0"/>
+                <w:rFonts w:ascii="Arial" w:cs="Arial" w:eastAsia="Arial" w:hAnsi="Arial"/>
                 <w:i w:val="0"/>
                 <w:iCs w:val="0"/>
                 <w:smallCaps w:val="0"/>
@@ -4609,25 +4489,21 @@
               <w:jc w:val="left"/>
               <w:rPr>
                 <w:rFonts w:ascii="Arial" w:cs="Arial" w:eastAsia="Arial" w:hAnsi="Arial"/>
-                <w:b w:val="0"/>
-                <w:bCs w:val="0"/>
-                <w:i w:val="0"/>
-                <w:iCs w:val="0"/>
-                <w:smallCaps w:val="0"/>
-                <w:strike w:val="0"/>
-                <w:color w:val="000000"/>
-                <w:sz w:val="18"/>
-                <w:szCs w:val="18"/>
-                <w:u w:val="none"/>
-                <w:shd w:fill="auto" w:val="clear"/>
-                <w:vertAlign w:val="baseline"/>
-              </w:rPr>
-            </w:pPr>
-            <w:r>
-              <w:rPr>
-                <w:rFonts w:ascii="Arial" w:cs="Arial" w:eastAsia="Arial" w:hAnsi="Arial"/>
-                <w:b w:val="0"/>
-                <w:bCs w:val="0"/>
+                <w:i w:val="0"/>
+                <w:iCs w:val="0"/>
+                <w:smallCaps w:val="0"/>
+                <w:strike w:val="0"/>
+                <w:color w:val="000000"/>
+                <w:sz w:val="18"/>
+                <w:szCs w:val="18"/>
+                <w:u w:val="none"/>
+                <w:shd w:fill="auto" w:val="clear"/>
+                <w:vertAlign w:val="baseline"/>
+              </w:rPr>
+            </w:pPr>
+            <w:r>
+              <w:rPr>
+                <w:rFonts w:ascii="Arial" w:cs="Arial" w:eastAsia="Arial" w:hAnsi="Arial"/>
                 <w:i w:val="0"/>
                 <w:iCs w:val="0"/>
                 <w:smallCaps w:val="0"/>
@@ -4653,9 +4529,7 @@
             </w:r>
             <w:r>
               <w:rPr>
-                <w:rFonts w:ascii="PT Sans" w:cs="PT Sans" w:eastAsia="PT Sans" w:hAnsi="PT Sans"/>
-                <w:b w:val="0"/>
-                <w:bCs w:val="0"/>
+                <w:rFonts w:ascii="Arial" w:cs="Arial" w:eastAsia="Arial" w:hAnsi="Arial"/>
                 <w:i w:val="0"/>
                 <w:iCs w:val="0"/>
                 <w:smallCaps w:val="0"/>
@@ -4707,25 +4581,21 @@
               <w:jc w:val="left"/>
               <w:rPr>
                 <w:rFonts w:ascii="Arial" w:cs="Arial" w:eastAsia="Arial" w:hAnsi="Arial"/>
-                <w:b w:val="0"/>
-                <w:bCs w:val="0"/>
-                <w:i w:val="0"/>
-                <w:iCs w:val="0"/>
-                <w:smallCaps w:val="0"/>
-                <w:strike w:val="0"/>
-                <w:color w:val="000000"/>
-                <w:sz w:val="18"/>
-                <w:szCs w:val="18"/>
-                <w:u w:val="none"/>
-                <w:shd w:fill="auto" w:val="clear"/>
-                <w:vertAlign w:val="baseline"/>
-              </w:rPr>
-            </w:pPr>
-            <w:r>
-              <w:rPr>
-                <w:rFonts w:ascii="Arial" w:cs="Arial" w:eastAsia="Arial" w:hAnsi="Arial"/>
-                <w:b w:val="0"/>
-                <w:bCs w:val="0"/>
+                <w:i w:val="0"/>
+                <w:iCs w:val="0"/>
+                <w:smallCaps w:val="0"/>
+                <w:strike w:val="0"/>
+                <w:color w:val="000000"/>
+                <w:sz w:val="18"/>
+                <w:szCs w:val="18"/>
+                <w:u w:val="none"/>
+                <w:shd w:fill="auto" w:val="clear"/>
+                <w:vertAlign w:val="baseline"/>
+              </w:rPr>
+            </w:pPr>
+            <w:r>
+              <w:rPr>
+                <w:rFonts w:ascii="Arial" w:cs="Arial" w:eastAsia="Arial" w:hAnsi="Arial"/>
                 <w:i w:val="0"/>
                 <w:iCs w:val="0"/>
                 <w:smallCaps w:val="0"/>
@@ -4740,44 +4610,7 @@
               </w:rPr>
               <w:t xml:space="preserve">Adjustment</w:t>
               <w:tab/>
-            </w:r>
-            <w:r>
-              <w:rPr>
-                <w:rFonts w:ascii="PT Sans" w:cs="PT Sans" w:eastAsia="PT Sans" w:hAnsi="PT Sans"/>
-                <w:b w:val="0"/>
-                <w:bCs w:val="0"/>
-                <w:i w:val="0"/>
-                <w:iCs w:val="0"/>
-                <w:smallCaps w:val="0"/>
-                <w:strike w:val="0"/>
-                <w:color w:val="000000"/>
-                <w:sz w:val="18"/>
-                <w:szCs w:val="18"/>
-                <w:u w:val="none"/>
-                <w:shd w:fill="auto" w:val="clear"/>
-                <w:vertAlign w:val="baseline"/>
-                <w:rtl w:val="0"/>
-              </w:rPr>
-              <w:t xml:space="preserve">₹</w:t>
-            </w:r>
-            <w:r>
-              <w:rPr>
-                <w:rFonts w:ascii="Arial" w:cs="Arial" w:eastAsia="Arial" w:hAnsi="Arial"/>
-                <w:b w:val="0"/>
-                <w:bCs w:val="0"/>
-                <w:i w:val="0"/>
-                <w:iCs w:val="0"/>
-                <w:smallCaps w:val="0"/>
-                <w:strike w:val="0"/>
-                <w:color w:val="000000"/>
-                <w:sz w:val="18"/>
-                <w:szCs w:val="18"/>
-                <w:u w:val="none"/>
-                <w:shd w:fill="auto" w:val="clear"/>
-                <w:vertAlign w:val="baseline"/>
-                <w:rtl w:val="0"/>
-              </w:rPr>
-              <w:t xml:space="preserve">0.00</w:t>
+              <w:t xml:space="preserve">₹0.00</w:t>
             </w:r>
           </w:p>
           <w:p>
@@ -5100,8 +4933,6 @@
         <w:jc w:val="left"/>
         <w:rPr>
           <w:rFonts w:ascii="Arial" w:cs="Arial" w:eastAsia="Arial" w:hAnsi="Arial"/>
-          <w:b w:val="0"/>
-          <w:bCs w:val="0"/>
           <w:i w:val="0"/>
           <w:iCs w:val="0"/>
           <w:smallCaps w:val="0"/>

</xml_diff>

<commit_message>
final templates from product (#54)
</commit_message>
<xml_diff>
--- a/docx-template/[Template] Invoice - Different state.docx
+++ b/docx-template/[Template] Invoice - Different state.docx
@@ -21,8 +21,6 @@
         <w:jc w:val="left"/>
         <w:rPr>
           <w:rFonts w:ascii="Arial" w:cs="Arial" w:eastAsia="Arial" w:hAnsi="Arial"/>
-          <w:b w:val="0"/>
-          <w:bCs w:val="0"/>
           <w:i w:val="0"/>
           <w:iCs w:val="0"/>
           <w:smallCaps w:val="0"/>
@@ -162,8 +160,6 @@
               <w:jc w:val="left"/>
               <w:rPr>
                 <w:rFonts w:ascii="Arial" w:cs="Arial" w:eastAsia="Arial" w:hAnsi="Arial"/>
-                <w:b w:val="0"/>
-                <w:bCs w:val="0"/>
                 <w:i w:val="0"/>
                 <w:iCs w:val="0"/>
                 <w:smallCaps w:val="0"/>
@@ -188,8 +184,6 @@
             <w:r>
               <w:rPr>
                 <w:rFonts w:ascii="Arial" w:cs="Arial" w:eastAsia="Arial" w:hAnsi="Arial"/>
-                <w:b w:val="0"/>
-                <w:bCs w:val="0"/>
                 <w:i w:val="0"/>
                 <w:iCs w:val="0"/>
                 <w:smallCaps w:val="0"/>
@@ -233,9 +227,7 @@
               <w:ind w:left="0" w:right="0" w:firstLine="0"/>
               <w:jc w:val="left"/>
               <w:rPr>
-                <w:rFonts w:ascii="Times New Roman" w:cs="Times New Roman" w:eastAsia="Times New Roman" w:hAnsi="Times New Roman"/>
-                <w:b w:val="0"/>
-                <w:bCs w:val="0"/>
+                <w:rFonts w:ascii="Arial" w:cs="Arial" w:eastAsia="Arial" w:hAnsi="Arial"/>
                 <w:i w:val="0"/>
                 <w:iCs w:val="0"/>
                 <w:smallCaps w:val="0"/>
@@ -353,8 +345,6 @@
             <w:r>
               <w:rPr>
                 <w:rFonts w:ascii="Arial" w:cs="Arial" w:eastAsia="Arial" w:hAnsi="Arial"/>
-                <w:b w:val="0"/>
-                <w:bCs w:val="0"/>
                 <w:i w:val="0"/>
                 <w:iCs w:val="0"/>
                 <w:smallCaps w:val="0"/>
@@ -415,8 +405,6 @@
             <w:r>
               <w:rPr>
                 <w:rFonts w:ascii="Arial" w:cs="Arial" w:eastAsia="Arial" w:hAnsi="Arial"/>
-                <w:b w:val="0"/>
-                <w:bCs w:val="0"/>
                 <w:i w:val="0"/>
                 <w:iCs w:val="0"/>
                 <w:smallCaps w:val="0"/>
@@ -443,8 +431,6 @@
             <w:r>
               <w:rPr>
                 <w:rFonts w:ascii="Arial" w:cs="Arial" w:eastAsia="Arial" w:hAnsi="Arial"/>
-                <w:b w:val="0"/>
-                <w:bCs w:val="0"/>
                 <w:i w:val="0"/>
                 <w:iCs w:val="0"/>
                 <w:smallCaps w:val="0"/>
@@ -471,8 +457,6 @@
             <w:r>
               <w:rPr>
                 <w:rFonts w:ascii="Arial" w:cs="Arial" w:eastAsia="Arial" w:hAnsi="Arial"/>
-                <w:b w:val="0"/>
-                <w:bCs w:val="0"/>
                 <w:i w:val="0"/>
                 <w:iCs w:val="0"/>
                 <w:smallCaps w:val="0"/>
@@ -569,8 +553,6 @@
             <w:r>
               <w:rPr>
                 <w:rFonts w:ascii="Arial" w:cs="Arial" w:eastAsia="Arial" w:hAnsi="Arial"/>
-                <w:b w:val="0"/>
-                <w:bCs w:val="0"/>
                 <w:i w:val="0"/>
                 <w:iCs w:val="0"/>
                 <w:smallCaps w:val="0"/>
@@ -641,9 +623,7 @@
               <w:ind w:left="0" w:right="0" w:firstLine="0"/>
               <w:jc w:val="left"/>
               <w:rPr>
-                <w:rFonts w:ascii="Times New Roman" w:cs="Times New Roman" w:eastAsia="Times New Roman" w:hAnsi="Times New Roman"/>
-                <w:b w:val="0"/>
-                <w:bCs w:val="0"/>
+                <w:rFonts w:ascii="Arial" w:cs="Arial" w:eastAsia="Arial" w:hAnsi="Arial"/>
                 <w:i w:val="0"/>
                 <w:iCs w:val="0"/>
                 <w:smallCaps w:val="0"/>
@@ -950,25 +930,21 @@
               <w:jc w:val="left"/>
               <w:rPr>
                 <w:rFonts w:ascii="Arial" w:cs="Arial" w:eastAsia="Arial" w:hAnsi="Arial"/>
-                <w:b w:val="0"/>
-                <w:bCs w:val="0"/>
-                <w:i w:val="0"/>
-                <w:iCs w:val="0"/>
-                <w:smallCaps w:val="0"/>
-                <w:strike w:val="0"/>
-                <w:color w:val="000000"/>
-                <w:sz w:val="18"/>
-                <w:szCs w:val="18"/>
-                <w:u w:val="none"/>
-                <w:shd w:fill="auto" w:val="clear"/>
-                <w:vertAlign w:val="baseline"/>
-              </w:rPr>
-            </w:pPr>
-            <w:r>
-              <w:rPr>
-                <w:rFonts w:ascii="Arial" w:cs="Arial" w:eastAsia="Arial" w:hAnsi="Arial"/>
-                <w:b w:val="0"/>
-                <w:bCs w:val="0"/>
+                <w:i w:val="0"/>
+                <w:iCs w:val="0"/>
+                <w:smallCaps w:val="0"/>
+                <w:strike w:val="0"/>
+                <w:color w:val="000000"/>
+                <w:sz w:val="18"/>
+                <w:szCs w:val="18"/>
+                <w:u w:val="none"/>
+                <w:shd w:fill="auto" w:val="clear"/>
+                <w:vertAlign w:val="baseline"/>
+              </w:rPr>
+            </w:pPr>
+            <w:r>
+              <w:rPr>
+                <w:rFonts w:ascii="Arial" w:cs="Arial" w:eastAsia="Arial" w:hAnsi="Arial"/>
                 <w:i w:val="0"/>
                 <w:iCs w:val="0"/>
                 <w:smallCaps w:val="0"/>
@@ -1003,25 +979,21 @@
               <w:jc w:val="left"/>
               <w:rPr>
                 <w:rFonts w:ascii="Arial" w:cs="Arial" w:eastAsia="Arial" w:hAnsi="Arial"/>
-                <w:b w:val="0"/>
-                <w:bCs w:val="0"/>
-                <w:i w:val="0"/>
-                <w:iCs w:val="0"/>
-                <w:smallCaps w:val="0"/>
-                <w:strike w:val="0"/>
-                <w:color w:val="000000"/>
-                <w:sz w:val="18"/>
-                <w:szCs w:val="18"/>
-                <w:u w:val="none"/>
-                <w:shd w:fill="auto" w:val="clear"/>
-                <w:vertAlign w:val="baseline"/>
-              </w:rPr>
-            </w:pPr>
-            <w:r>
-              <w:rPr>
-                <w:rFonts w:ascii="Arial" w:cs="Arial" w:eastAsia="Arial" w:hAnsi="Arial"/>
-                <w:b w:val="0"/>
-                <w:bCs w:val="0"/>
+                <w:i w:val="0"/>
+                <w:iCs w:val="0"/>
+                <w:smallCaps w:val="0"/>
+                <w:strike w:val="0"/>
+                <w:color w:val="000000"/>
+                <w:sz w:val="18"/>
+                <w:szCs w:val="18"/>
+                <w:u w:val="none"/>
+                <w:shd w:fill="auto" w:val="clear"/>
+                <w:vertAlign w:val="baseline"/>
+              </w:rPr>
+            </w:pPr>
+            <w:r>
+              <w:rPr>
+                <w:rFonts w:ascii="Arial" w:cs="Arial" w:eastAsia="Arial" w:hAnsi="Arial"/>
                 <w:i w:val="0"/>
                 <w:iCs w:val="0"/>
                 <w:smallCaps w:val="0"/>
@@ -1066,9 +1038,7 @@
               <w:ind w:left="0" w:right="0" w:firstLine="0"/>
               <w:jc w:val="left"/>
               <w:rPr>
-                <w:rFonts w:ascii="Times New Roman" w:cs="Times New Roman" w:eastAsia="Times New Roman" w:hAnsi="Times New Roman"/>
-                <w:b w:val="0"/>
-                <w:bCs w:val="0"/>
+                <w:rFonts w:ascii="Arial" w:cs="Arial" w:eastAsia="Arial" w:hAnsi="Arial"/>
                 <w:i w:val="0"/>
                 <w:iCs w:val="0"/>
                 <w:smallCaps w:val="0"/>
@@ -1333,25 +1303,21 @@
               <w:jc w:val="left"/>
               <w:rPr>
                 <w:rFonts w:ascii="Arial" w:cs="Arial" w:eastAsia="Arial" w:hAnsi="Arial"/>
-                <w:b w:val="0"/>
-                <w:bCs w:val="0"/>
-                <w:i w:val="0"/>
-                <w:iCs w:val="0"/>
-                <w:smallCaps w:val="0"/>
-                <w:strike w:val="0"/>
-                <w:color w:val="000000"/>
-                <w:sz w:val="18"/>
-                <w:szCs w:val="18"/>
-                <w:u w:val="none"/>
-                <w:shd w:fill="auto" w:val="clear"/>
-                <w:vertAlign w:val="baseline"/>
-              </w:rPr>
-            </w:pPr>
-            <w:r>
-              <w:rPr>
-                <w:rFonts w:ascii="Arial" w:cs="Arial" w:eastAsia="Arial" w:hAnsi="Arial"/>
-                <w:b w:val="0"/>
-                <w:bCs w:val="0"/>
+                <w:i w:val="0"/>
+                <w:iCs w:val="0"/>
+                <w:smallCaps w:val="0"/>
+                <w:strike w:val="0"/>
+                <w:color w:val="000000"/>
+                <w:sz w:val="18"/>
+                <w:szCs w:val="18"/>
+                <w:u w:val="none"/>
+                <w:shd w:fill="auto" w:val="clear"/>
+                <w:vertAlign w:val="baseline"/>
+              </w:rPr>
+            </w:pPr>
+            <w:r>
+              <w:rPr>
+                <w:rFonts w:ascii="Arial" w:cs="Arial" w:eastAsia="Arial" w:hAnsi="Arial"/>
                 <w:i w:val="0"/>
                 <w:iCs w:val="0"/>
                 <w:smallCaps w:val="0"/>
@@ -1403,9 +1369,7 @@
               <w:ind w:left="0" w:right="0" w:firstLine="0"/>
               <w:jc w:val="left"/>
               <w:rPr>
-                <w:rFonts w:ascii="Times New Roman" w:cs="Times New Roman" w:eastAsia="Times New Roman" w:hAnsi="Times New Roman"/>
-                <w:b w:val="0"/>
-                <w:bCs w:val="0"/>
+                <w:rFonts w:ascii="Arial" w:cs="Arial" w:eastAsia="Arial" w:hAnsi="Arial"/>
                 <w:i w:val="0"/>
                 <w:iCs w:val="0"/>
                 <w:smallCaps w:val="0"/>
@@ -1506,9 +1470,7 @@
               <w:ind w:left="0" w:right="0" w:firstLine="0"/>
               <w:jc w:val="left"/>
               <w:rPr>
-                <w:rFonts w:ascii="Times New Roman" w:cs="Times New Roman" w:eastAsia="Times New Roman" w:hAnsi="Times New Roman"/>
-                <w:b w:val="0"/>
-                <w:bCs w:val="0"/>
+                <w:rFonts w:ascii="Arial" w:cs="Arial" w:eastAsia="Arial" w:hAnsi="Arial"/>
                 <w:i w:val="0"/>
                 <w:iCs w:val="0"/>
                 <w:smallCaps w:val="0"/>
@@ -1609,9 +1571,7 @@
               <w:ind w:left="0" w:right="0" w:firstLine="0"/>
               <w:jc w:val="left"/>
               <w:rPr>
-                <w:rFonts w:ascii="Times New Roman" w:cs="Times New Roman" w:eastAsia="Times New Roman" w:hAnsi="Times New Roman"/>
-                <w:b w:val="0"/>
-                <w:bCs w:val="0"/>
+                <w:rFonts w:ascii="Arial" w:cs="Arial" w:eastAsia="Arial" w:hAnsi="Arial"/>
                 <w:i w:val="0"/>
                 <w:iCs w:val="0"/>
                 <w:smallCaps w:val="0"/>
@@ -1713,9 +1673,7 @@
               <w:ind w:left="0" w:right="0" w:firstLine="0"/>
               <w:jc w:val="left"/>
               <w:rPr>
-                <w:rFonts w:ascii="Times New Roman" w:cs="Times New Roman" w:eastAsia="Times New Roman" w:hAnsi="Times New Roman"/>
-                <w:b w:val="0"/>
-                <w:bCs w:val="0"/>
+                <w:rFonts w:ascii="Arial" w:cs="Arial" w:eastAsia="Arial" w:hAnsi="Arial"/>
                 <w:i w:val="0"/>
                 <w:iCs w:val="0"/>
                 <w:smallCaps w:val="0"/>
@@ -1816,9 +1774,7 @@
               <w:ind w:left="0" w:right="0" w:firstLine="0"/>
               <w:jc w:val="left"/>
               <w:rPr>
-                <w:rFonts w:ascii="Times New Roman" w:cs="Times New Roman" w:eastAsia="Times New Roman" w:hAnsi="Times New Roman"/>
-                <w:b w:val="0"/>
-                <w:bCs w:val="0"/>
+                <w:rFonts w:ascii="Arial" w:cs="Arial" w:eastAsia="Arial" w:hAnsi="Arial"/>
                 <w:i w:val="0"/>
                 <w:iCs w:val="0"/>
                 <w:smallCaps w:val="0"/>
@@ -1983,9 +1939,7 @@
               <w:ind w:left="0" w:right="0" w:firstLine="0"/>
               <w:jc w:val="left"/>
               <w:rPr>
-                <w:rFonts w:ascii="Times New Roman" w:cs="Times New Roman" w:eastAsia="Times New Roman" w:hAnsi="Times New Roman"/>
-                <w:b w:val="0"/>
-                <w:bCs w:val="0"/>
+                <w:rFonts w:ascii="Arial" w:cs="Arial" w:eastAsia="Arial" w:hAnsi="Arial"/>
                 <w:i w:val="0"/>
                 <w:iCs w:val="0"/>
                 <w:smallCaps w:val="0"/>
@@ -2538,8 +2492,6 @@
               <w:jc w:val="left"/>
               <w:rPr>
                 <w:rFonts w:ascii="Arial" w:cs="Arial" w:eastAsia="Arial" w:hAnsi="Arial"/>
-                <w:b w:val="0"/>
-                <w:bCs w:val="0"/>
                 <w:i w:val="0"/>
                 <w:iCs w:val="0"/>
                 <w:smallCaps w:val="0"/>
@@ -2555,8 +2507,6 @@
             <w:r>
               <w:rPr>
                 <w:rFonts w:ascii="Arial" w:cs="Arial" w:eastAsia="Arial" w:hAnsi="Arial"/>
-                <w:b w:val="0"/>
-                <w:bCs w:val="0"/>
                 <w:i w:val="0"/>
                 <w:iCs w:val="0"/>
                 <w:smallCaps w:val="0"/>
@@ -2617,8 +2567,6 @@
             <w:r>
               <w:rPr>
                 <w:rFonts w:ascii="Arial" w:cs="Arial" w:eastAsia="Arial" w:hAnsi="Arial"/>
-                <w:b w:val="0"/>
-                <w:bCs w:val="0"/>
                 <w:i w:val="0"/>
                 <w:iCs w:val="0"/>
                 <w:smallCaps w:val="0"/>
@@ -2645,8 +2593,6 @@
             <w:r>
               <w:rPr>
                 <w:rFonts w:ascii="Arial" w:cs="Arial" w:eastAsia="Arial" w:hAnsi="Arial"/>
-                <w:b w:val="0"/>
-                <w:bCs w:val="0"/>
                 <w:i w:val="0"/>
                 <w:iCs w:val="0"/>
                 <w:smallCaps w:val="0"/>
@@ -2700,8 +2646,6 @@
               <w:jc w:val="left"/>
               <w:rPr>
                 <w:rFonts w:ascii="Arial" w:cs="Arial" w:eastAsia="Arial" w:hAnsi="Arial"/>
-                <w:b w:val="0"/>
-                <w:bCs w:val="0"/>
                 <w:i w:val="0"/>
                 <w:iCs w:val="0"/>
                 <w:smallCaps w:val="0"/>
@@ -2717,8 +2661,6 @@
             <w:r>
               <w:rPr>
                 <w:rFonts w:ascii="Arial" w:cs="Arial" w:eastAsia="Arial" w:hAnsi="Arial"/>
-                <w:b w:val="0"/>
-                <w:bCs w:val="0"/>
                 <w:i w:val="0"/>
                 <w:iCs w:val="0"/>
                 <w:smallCaps w:val="0"/>
@@ -2764,8 +2706,6 @@
               <w:jc w:val="left"/>
               <w:rPr>
                 <w:rFonts w:ascii="Arial" w:cs="Arial" w:eastAsia="Arial" w:hAnsi="Arial"/>
-                <w:b w:val="0"/>
-                <w:bCs w:val="0"/>
                 <w:i w:val="0"/>
                 <w:iCs w:val="0"/>
                 <w:smallCaps w:val="0"/>
@@ -2781,8 +2721,6 @@
             <w:r>
               <w:rPr>
                 <w:rFonts w:ascii="Arial" w:cs="Arial" w:eastAsia="Arial" w:hAnsi="Arial"/>
-                <w:b w:val="0"/>
-                <w:bCs w:val="0"/>
                 <w:i w:val="0"/>
                 <w:iCs w:val="0"/>
                 <w:smallCaps w:val="0"/>
@@ -2827,8 +2765,6 @@
               <w:jc w:val="center"/>
               <w:rPr>
                 <w:rFonts w:ascii="Arial" w:cs="Arial" w:eastAsia="Arial" w:hAnsi="Arial"/>
-                <w:b w:val="0"/>
-                <w:bCs w:val="0"/>
                 <w:i w:val="0"/>
                 <w:iCs w:val="0"/>
                 <w:smallCaps w:val="0"/>
@@ -2843,9 +2779,7 @@
             </w:pPr>
             <w:r>
               <w:rPr>
-                <w:rFonts w:ascii="PT Sans" w:cs="PT Sans" w:eastAsia="PT Sans" w:hAnsi="PT Sans"/>
-                <w:b w:val="0"/>
-                <w:bCs w:val="0"/>
+                <w:rFonts w:ascii="Arial" w:cs="Arial" w:eastAsia="Arial" w:hAnsi="Arial"/>
                 <w:i w:val="0"/>
                 <w:iCs w:val="0"/>
                 <w:smallCaps w:val="0"/>
@@ -2904,8 +2838,6 @@
               <w:jc w:val="center"/>
               <w:rPr>
                 <w:rFonts w:ascii="Arial" w:cs="Arial" w:eastAsia="Arial" w:hAnsi="Arial"/>
-                <w:b w:val="0"/>
-                <w:bCs w:val="0"/>
                 <w:i w:val="0"/>
                 <w:iCs w:val="0"/>
                 <w:smallCaps w:val="0"/>
@@ -2921,8 +2853,6 @@
             <w:r>
               <w:rPr>
                 <w:rFonts w:ascii="Arial" w:cs="Arial" w:eastAsia="Arial" w:hAnsi="Arial"/>
-                <w:b w:val="0"/>
-                <w:bCs w:val="0"/>
                 <w:i w:val="0"/>
                 <w:iCs w:val="0"/>
                 <w:smallCaps w:val="0"/>
@@ -2967,8 +2897,6 @@
               <w:jc w:val="center"/>
               <w:rPr>
                 <w:rFonts w:ascii="Arial" w:cs="Arial" w:eastAsia="Arial" w:hAnsi="Arial"/>
-                <w:b w:val="0"/>
-                <w:bCs w:val="0"/>
                 <w:i w:val="0"/>
                 <w:iCs w:val="0"/>
                 <w:smallCaps w:val="0"/>
@@ -2983,9 +2911,7 @@
             </w:pPr>
             <w:r>
               <w:rPr>
-                <w:rFonts w:ascii="PT Sans" w:cs="PT Sans" w:eastAsia="PT Sans" w:hAnsi="PT Sans"/>
-                <w:b w:val="0"/>
-                <w:bCs w:val="0"/>
+                <w:rFonts w:ascii="Arial" w:cs="Arial" w:eastAsia="Arial" w:hAnsi="Arial"/>
                 <w:i w:val="0"/>
                 <w:iCs w:val="0"/>
                 <w:smallCaps w:val="0"/>
@@ -3044,8 +2970,6 @@
               <w:jc w:val="center"/>
               <w:rPr>
                 <w:rFonts w:ascii="Arial" w:cs="Arial" w:eastAsia="Arial" w:hAnsi="Arial"/>
-                <w:b w:val="0"/>
-                <w:bCs w:val="0"/>
                 <w:i w:val="0"/>
                 <w:iCs w:val="0"/>
                 <w:smallCaps w:val="0"/>
@@ -3060,9 +2984,7 @@
             </w:pPr>
             <w:r>
               <w:rPr>
-                <w:rFonts w:ascii="PT Sans" w:cs="PT Sans" w:eastAsia="PT Sans" w:hAnsi="PT Sans"/>
-                <w:b w:val="0"/>
-                <w:bCs w:val="0"/>
+                <w:rFonts w:ascii="Arial" w:cs="Arial" w:eastAsia="Arial" w:hAnsi="Arial"/>
                 <w:i w:val="0"/>
                 <w:iCs w:val="0"/>
                 <w:smallCaps w:val="0"/>
@@ -3171,8 +3093,6 @@
               <w:ind w:left="165" w:firstLine="0"/>
               <w:rPr>
                 <w:rFonts w:ascii="Arial" w:cs="Arial" w:eastAsia="Arial" w:hAnsi="Arial"/>
-                <w:b w:val="0"/>
-                <w:bCs w:val="0"/>
                 <w:i w:val="1"/>
                 <w:iCs w:val="1"/>
                 <w:smallCaps w:val="0"/>
@@ -3220,9 +3140,7 @@
               <w:ind w:left="0" w:right="0" w:firstLine="0"/>
               <w:jc w:val="left"/>
               <w:rPr>
-                <w:rFonts w:ascii="Times New Roman" w:cs="Times New Roman" w:eastAsia="Times New Roman" w:hAnsi="Times New Roman"/>
-                <w:b w:val="0"/>
-                <w:bCs w:val="0"/>
+                <w:rFonts w:ascii="Arial" w:cs="Arial" w:eastAsia="Arial" w:hAnsi="Arial"/>
                 <w:i w:val="0"/>
                 <w:iCs w:val="0"/>
                 <w:smallCaps w:val="0"/>
@@ -3259,9 +3177,7 @@
               <w:ind w:left="0" w:right="0" w:firstLine="0"/>
               <w:jc w:val="left"/>
               <w:rPr>
-                <w:rFonts w:ascii="Times New Roman" w:cs="Times New Roman" w:eastAsia="Times New Roman" w:hAnsi="Times New Roman"/>
-                <w:b w:val="0"/>
-                <w:bCs w:val="0"/>
+                <w:rFonts w:ascii="Arial" w:cs="Arial" w:eastAsia="Arial" w:hAnsi="Arial"/>
                 <w:i w:val="0"/>
                 <w:iCs w:val="0"/>
                 <w:smallCaps w:val="0"/>
@@ -3524,16 +3440,13 @@
                 <w:smallCaps w:val="0"/>
                 <w:strike w:val="0"/>
                 <w:color w:val="000000"/>
-                <w:u w:val="none"/>
-                <w:shd w:fill="auto" w:val="clear"/>
-                <w:vertAlign w:val="baseline"/>
-              </w:rPr>
-            </w:pPr>
-            <w:r>
-              <w:rPr>
-                <w:rFonts w:ascii="Arial" w:cs="Arial" w:eastAsia="Arial" w:hAnsi="Arial"/>
-                <w:b w:val="0"/>
-                <w:bCs w:val="0"/>
+                <w:shd w:fill="auto" w:val="clear"/>
+                <w:vertAlign w:val="baseline"/>
+              </w:rPr>
+            </w:pPr>
+            <w:r>
+              <w:rPr>
+                <w:rFonts w:ascii="Arial" w:cs="Arial" w:eastAsia="Arial" w:hAnsi="Arial"/>
                 <w:i w:val="0"/>
                 <w:iCs w:val="0"/>
                 <w:smallCaps w:val="0"/>
@@ -3577,16 +3490,13 @@
                 <w:smallCaps w:val="0"/>
                 <w:strike w:val="0"/>
                 <w:color w:val="000000"/>
-                <w:u w:val="none"/>
-                <w:shd w:fill="auto" w:val="clear"/>
-                <w:vertAlign w:val="baseline"/>
-              </w:rPr>
-            </w:pPr>
-            <w:r>
-              <w:rPr>
-                <w:rFonts w:ascii="Arial" w:cs="Arial" w:eastAsia="Arial" w:hAnsi="Arial"/>
-                <w:b w:val="0"/>
-                <w:bCs w:val="0"/>
+                <w:shd w:fill="auto" w:val="clear"/>
+                <w:vertAlign w:val="baseline"/>
+              </w:rPr>
+            </w:pPr>
+            <w:r>
+              <w:rPr>
+                <w:rFonts w:ascii="Arial" w:cs="Arial" w:eastAsia="Arial" w:hAnsi="Arial"/>
                 <w:i w:val="0"/>
                 <w:iCs w:val="0"/>
                 <w:smallCaps w:val="0"/>
@@ -3643,8 +3553,6 @@
             <w:r>
               <w:rPr>
                 <w:rFonts w:ascii="Arial" w:cs="Arial" w:eastAsia="Arial" w:hAnsi="Arial"/>
-                <w:b w:val="0"/>
-                <w:bCs w:val="0"/>
                 <w:i w:val="0"/>
                 <w:iCs w:val="0"/>
                 <w:smallCaps w:val="0"/>
@@ -3661,9 +3569,7 @@
             </w:r>
             <w:r>
               <w:rPr>
-                <w:rFonts w:ascii="Times New Roman" w:cs="Times New Roman" w:eastAsia="Times New Roman" w:hAnsi="Times New Roman"/>
-                <w:b w:val="0"/>
-                <w:bCs w:val="0"/>
+                <w:rFonts w:ascii="Arial" w:cs="Arial" w:eastAsia="Arial" w:hAnsi="Arial"/>
                 <w:i w:val="0"/>
                 <w:iCs w:val="0"/>
                 <w:smallCaps w:val="0"/>
@@ -3712,8 +3618,6 @@
             <w:r>
               <w:rPr>
                 <w:rFonts w:ascii="Arial" w:cs="Arial" w:eastAsia="Arial" w:hAnsi="Arial"/>
-                <w:b w:val="0"/>
-                <w:bCs w:val="0"/>
                 <w:i w:val="0"/>
                 <w:iCs w:val="0"/>
                 <w:smallCaps w:val="0"/>
@@ -3747,9 +3651,7 @@
               <w:ind w:left="0" w:right="0" w:firstLine="0"/>
               <w:jc w:val="left"/>
               <w:rPr>
-                <w:rFonts w:ascii="Times New Roman" w:cs="Times New Roman" w:eastAsia="Times New Roman" w:hAnsi="Times New Roman"/>
-                <w:b w:val="0"/>
-                <w:bCs w:val="0"/>
+                <w:rFonts w:ascii="Arial" w:cs="Arial" w:eastAsia="Arial" w:hAnsi="Arial"/>
                 <w:i w:val="0"/>
                 <w:iCs w:val="0"/>
                 <w:smallCaps w:val="0"/>
@@ -3786,9 +3688,7 @@
               <w:ind w:left="165" w:right="0" w:firstLine="0"/>
               <w:jc w:val="left"/>
               <w:rPr>
-                <w:rFonts w:ascii="Times New Roman" w:cs="Times New Roman" w:eastAsia="Times New Roman" w:hAnsi="Times New Roman"/>
-                <w:b w:val="0"/>
-                <w:bCs w:val="0"/>
+                <w:rFonts w:ascii="Arial" w:cs="Arial" w:eastAsia="Arial" w:hAnsi="Arial"/>
                 <w:i w:val="0"/>
                 <w:iCs w:val="0"/>
                 <w:smallCaps w:val="0"/>
@@ -3803,9 +3703,7 @@
             </w:pPr>
             <w:r>
               <w:rPr>
-                <w:rFonts w:ascii="Times New Roman" w:cs="Times New Roman" w:eastAsia="Times New Roman" w:hAnsi="Times New Roman"/>
-                <w:b w:val="0"/>
-                <w:bCs w:val="0"/>
+                <w:rFonts w:ascii="Arial" w:cs="Arial" w:eastAsia="Arial" w:hAnsi="Arial"/>
                 <w:i w:val="0"/>
                 <w:iCs w:val="0"/>
                 <w:smallCaps w:val="0"/>
@@ -3987,9 +3885,7 @@
               <w:ind w:left="0" w:right="0" w:firstLine="0"/>
               <w:jc w:val="left"/>
               <w:rPr>
-                <w:rFonts w:ascii="Times New Roman" w:cs="Times New Roman" w:eastAsia="Times New Roman" w:hAnsi="Times New Roman"/>
-                <w:b w:val="0"/>
-                <w:bCs w:val="0"/>
+                <w:rFonts w:ascii="Arial" w:cs="Arial" w:eastAsia="Arial" w:hAnsi="Arial"/>
                 <w:i w:val="0"/>
                 <w:iCs w:val="0"/>
                 <w:smallCaps w:val="0"/>
@@ -4300,8 +4196,6 @@
               <w:jc w:val="left"/>
               <w:rPr>
                 <w:rFonts w:ascii="Arial" w:cs="Arial" w:eastAsia="Arial" w:hAnsi="Arial"/>
-                <w:b w:val="0"/>
-                <w:bCs w:val="0"/>
                 <w:i w:val="0"/>
                 <w:iCs w:val="0"/>
                 <w:smallCaps w:val="0"/>
@@ -4336,8 +4230,6 @@
             <w:r>
               <w:rPr>
                 <w:rFonts w:ascii="Arial" w:cs="Arial" w:eastAsia="Arial" w:hAnsi="Arial"/>
-                <w:b w:val="0"/>
-                <w:bCs w:val="0"/>
                 <w:i w:val="0"/>
                 <w:iCs w:val="0"/>
                 <w:smallCaps w:val="0"/>
@@ -4386,8 +4278,6 @@
               <w:jc w:val="left"/>
               <w:rPr>
                 <w:rFonts w:ascii="Arial" w:cs="Arial" w:eastAsia="Arial" w:hAnsi="Arial"/>
-                <w:b w:val="0"/>
-                <w:bCs w:val="0"/>
                 <w:i w:val="0"/>
                 <w:iCs w:val="0"/>
                 <w:smallCaps w:val="0"/>
@@ -4422,8 +4312,6 @@
             <w:r>
               <w:rPr>
                 <w:rFonts w:ascii="Arial" w:cs="Arial" w:eastAsia="Arial" w:hAnsi="Arial"/>
-                <w:b w:val="0"/>
-                <w:bCs w:val="0"/>
                 <w:i w:val="0"/>
                 <w:iCs w:val="0"/>
                 <w:smallCaps w:val="0"/>
@@ -4468,9 +4356,7 @@
               <w:ind w:left="0" w:right="0" w:firstLine="0"/>
               <w:jc w:val="left"/>
               <w:rPr>
-                <w:rFonts w:ascii="Times New Roman" w:cs="Times New Roman" w:eastAsia="Times New Roman" w:hAnsi="Times New Roman"/>
-                <w:b w:val="0"/>
-                <w:bCs w:val="0"/>
+                <w:rFonts w:ascii="Arial" w:cs="Arial" w:eastAsia="Arial" w:hAnsi="Arial"/>
                 <w:i w:val="0"/>
                 <w:iCs w:val="0"/>
                 <w:smallCaps w:val="0"/>
@@ -4511,25 +4397,21 @@
               <w:jc w:val="left"/>
               <w:rPr>
                 <w:rFonts w:ascii="Arial" w:cs="Arial" w:eastAsia="Arial" w:hAnsi="Arial"/>
-                <w:b w:val="0"/>
-                <w:bCs w:val="0"/>
-                <w:i w:val="0"/>
-                <w:iCs w:val="0"/>
-                <w:smallCaps w:val="0"/>
-                <w:strike w:val="0"/>
-                <w:color w:val="000000"/>
-                <w:sz w:val="18"/>
-                <w:szCs w:val="18"/>
-                <w:u w:val="none"/>
-                <w:shd w:fill="auto" w:val="clear"/>
-                <w:vertAlign w:val="baseline"/>
-              </w:rPr>
-            </w:pPr>
-            <w:r>
-              <w:rPr>
-                <w:rFonts w:ascii="Arial" w:cs="Arial" w:eastAsia="Arial" w:hAnsi="Arial"/>
-                <w:b w:val="0"/>
-                <w:bCs w:val="0"/>
+                <w:i w:val="0"/>
+                <w:iCs w:val="0"/>
+                <w:smallCaps w:val="0"/>
+                <w:strike w:val="0"/>
+                <w:color w:val="000000"/>
+                <w:sz w:val="18"/>
+                <w:szCs w:val="18"/>
+                <w:u w:val="none"/>
+                <w:shd w:fill="auto" w:val="clear"/>
+                <w:vertAlign w:val="baseline"/>
+              </w:rPr>
+            </w:pPr>
+            <w:r>
+              <w:rPr>
+                <w:rFonts w:ascii="Arial" w:cs="Arial" w:eastAsia="Arial" w:hAnsi="Arial"/>
                 <w:i w:val="0"/>
                 <w:iCs w:val="0"/>
                 <w:smallCaps w:val="0"/>
@@ -4555,9 +4437,7 @@
             </w:r>
             <w:r>
               <w:rPr>
-                <w:rFonts w:ascii="PT Sans" w:cs="PT Sans" w:eastAsia="PT Sans" w:hAnsi="PT Sans"/>
-                <w:b w:val="0"/>
-                <w:bCs w:val="0"/>
+                <w:rFonts w:ascii="Arial" w:cs="Arial" w:eastAsia="Arial" w:hAnsi="Arial"/>
                 <w:i w:val="0"/>
                 <w:iCs w:val="0"/>
                 <w:smallCaps w:val="0"/>
@@ -4609,25 +4489,21 @@
               <w:jc w:val="left"/>
               <w:rPr>
                 <w:rFonts w:ascii="Arial" w:cs="Arial" w:eastAsia="Arial" w:hAnsi="Arial"/>
-                <w:b w:val="0"/>
-                <w:bCs w:val="0"/>
-                <w:i w:val="0"/>
-                <w:iCs w:val="0"/>
-                <w:smallCaps w:val="0"/>
-                <w:strike w:val="0"/>
-                <w:color w:val="000000"/>
-                <w:sz w:val="18"/>
-                <w:szCs w:val="18"/>
-                <w:u w:val="none"/>
-                <w:shd w:fill="auto" w:val="clear"/>
-                <w:vertAlign w:val="baseline"/>
-              </w:rPr>
-            </w:pPr>
-            <w:r>
-              <w:rPr>
-                <w:rFonts w:ascii="Arial" w:cs="Arial" w:eastAsia="Arial" w:hAnsi="Arial"/>
-                <w:b w:val="0"/>
-                <w:bCs w:val="0"/>
+                <w:i w:val="0"/>
+                <w:iCs w:val="0"/>
+                <w:smallCaps w:val="0"/>
+                <w:strike w:val="0"/>
+                <w:color w:val="000000"/>
+                <w:sz w:val="18"/>
+                <w:szCs w:val="18"/>
+                <w:u w:val="none"/>
+                <w:shd w:fill="auto" w:val="clear"/>
+                <w:vertAlign w:val="baseline"/>
+              </w:rPr>
+            </w:pPr>
+            <w:r>
+              <w:rPr>
+                <w:rFonts w:ascii="Arial" w:cs="Arial" w:eastAsia="Arial" w:hAnsi="Arial"/>
                 <w:i w:val="0"/>
                 <w:iCs w:val="0"/>
                 <w:smallCaps w:val="0"/>
@@ -4653,9 +4529,7 @@
             </w:r>
             <w:r>
               <w:rPr>
-                <w:rFonts w:ascii="PT Sans" w:cs="PT Sans" w:eastAsia="PT Sans" w:hAnsi="PT Sans"/>
-                <w:b w:val="0"/>
-                <w:bCs w:val="0"/>
+                <w:rFonts w:ascii="Arial" w:cs="Arial" w:eastAsia="Arial" w:hAnsi="Arial"/>
                 <w:i w:val="0"/>
                 <w:iCs w:val="0"/>
                 <w:smallCaps w:val="0"/>
@@ -4707,25 +4581,21 @@
               <w:jc w:val="left"/>
               <w:rPr>
                 <w:rFonts w:ascii="Arial" w:cs="Arial" w:eastAsia="Arial" w:hAnsi="Arial"/>
-                <w:b w:val="0"/>
-                <w:bCs w:val="0"/>
-                <w:i w:val="0"/>
-                <w:iCs w:val="0"/>
-                <w:smallCaps w:val="0"/>
-                <w:strike w:val="0"/>
-                <w:color w:val="000000"/>
-                <w:sz w:val="18"/>
-                <w:szCs w:val="18"/>
-                <w:u w:val="none"/>
-                <w:shd w:fill="auto" w:val="clear"/>
-                <w:vertAlign w:val="baseline"/>
-              </w:rPr>
-            </w:pPr>
-            <w:r>
-              <w:rPr>
-                <w:rFonts w:ascii="Arial" w:cs="Arial" w:eastAsia="Arial" w:hAnsi="Arial"/>
-                <w:b w:val="0"/>
-                <w:bCs w:val="0"/>
+                <w:i w:val="0"/>
+                <w:iCs w:val="0"/>
+                <w:smallCaps w:val="0"/>
+                <w:strike w:val="0"/>
+                <w:color w:val="000000"/>
+                <w:sz w:val="18"/>
+                <w:szCs w:val="18"/>
+                <w:u w:val="none"/>
+                <w:shd w:fill="auto" w:val="clear"/>
+                <w:vertAlign w:val="baseline"/>
+              </w:rPr>
+            </w:pPr>
+            <w:r>
+              <w:rPr>
+                <w:rFonts w:ascii="Arial" w:cs="Arial" w:eastAsia="Arial" w:hAnsi="Arial"/>
                 <w:i w:val="0"/>
                 <w:iCs w:val="0"/>
                 <w:smallCaps w:val="0"/>
@@ -4740,44 +4610,7 @@
               </w:rPr>
               <w:t xml:space="preserve">Adjustment</w:t>
               <w:tab/>
-            </w:r>
-            <w:r>
-              <w:rPr>
-                <w:rFonts w:ascii="PT Sans" w:cs="PT Sans" w:eastAsia="PT Sans" w:hAnsi="PT Sans"/>
-                <w:b w:val="0"/>
-                <w:bCs w:val="0"/>
-                <w:i w:val="0"/>
-                <w:iCs w:val="0"/>
-                <w:smallCaps w:val="0"/>
-                <w:strike w:val="0"/>
-                <w:color w:val="000000"/>
-                <w:sz w:val="18"/>
-                <w:szCs w:val="18"/>
-                <w:u w:val="none"/>
-                <w:shd w:fill="auto" w:val="clear"/>
-                <w:vertAlign w:val="baseline"/>
-                <w:rtl w:val="0"/>
-              </w:rPr>
-              <w:t xml:space="preserve">₹</w:t>
-            </w:r>
-            <w:r>
-              <w:rPr>
-                <w:rFonts w:ascii="Arial" w:cs="Arial" w:eastAsia="Arial" w:hAnsi="Arial"/>
-                <w:b w:val="0"/>
-                <w:bCs w:val="0"/>
-                <w:i w:val="0"/>
-                <w:iCs w:val="0"/>
-                <w:smallCaps w:val="0"/>
-                <w:strike w:val="0"/>
-                <w:color w:val="000000"/>
-                <w:sz w:val="18"/>
-                <w:szCs w:val="18"/>
-                <w:u w:val="none"/>
-                <w:shd w:fill="auto" w:val="clear"/>
-                <w:vertAlign w:val="baseline"/>
-                <w:rtl w:val="0"/>
-              </w:rPr>
-              <w:t xml:space="preserve">0.00</w:t>
+              <w:t xml:space="preserve">₹0.00</w:t>
             </w:r>
           </w:p>
           <w:p>
@@ -5100,8 +4933,6 @@
         <w:jc w:val="left"/>
         <w:rPr>
           <w:rFonts w:ascii="Arial" w:cs="Arial" w:eastAsia="Arial" w:hAnsi="Arial"/>
-          <w:b w:val="0"/>
-          <w:bCs w:val="0"/>
           <w:i w:val="0"/>
           <w:iCs w:val="0"/>
           <w:smallCaps w:val="0"/>

</xml_diff>

<commit_message>
added final gst templates
</commit_message>
<xml_diff>
--- a/docx-template/[Template] Invoice - Different state.docx
+++ b/docx-template/[Template] Invoice - Different state.docx
@@ -60,8 +60,8 @@
         <w:gridCol w:w="315"/>
         <w:gridCol w:w="4260"/>
         <w:gridCol w:w="1200"/>
-        <w:gridCol w:w="690"/>
-        <w:gridCol w:w="105"/>
+        <w:gridCol w:w="600"/>
+        <w:gridCol w:w="195"/>
         <w:gridCol w:w="750"/>
         <w:gridCol w:w="885"/>
         <w:gridCol w:w="780"/>
@@ -71,8 +71,8 @@
             <w:gridCol w:w="315"/>
             <w:gridCol w:w="4260"/>
             <w:gridCol w:w="1200"/>
-            <w:gridCol w:w="690"/>
-            <w:gridCol w:w="105"/>
+            <w:gridCol w:w="600"/>
+            <w:gridCol w:w="195"/>
             <w:gridCol w:w="750"/>
             <w:gridCol w:w="885"/>
             <w:gridCol w:w="780"/>
@@ -4352,29 +4352,556 @@
                 <w:between w:space="0" w:sz="0" w:val="nil"/>
               </w:pBdr>
               <w:shd w:fill="auto" w:val="clear"/>
-              <w:spacing w:after="0" w:before="195" w:line="240" w:lineRule="auto"/>
+              <w:tabs>
+                <w:tab w:val="left" w:leader="none" w:pos="3626"/>
+              </w:tabs>
+              <w:spacing w:after="0" w:before="1" w:line="240" w:lineRule="auto"/>
               <w:ind w:left="0" w:right="0" w:firstLine="0"/>
               <w:jc w:val="left"/>
               <w:rPr>
                 <w:rFonts w:ascii="Arial" w:cs="Arial" w:eastAsia="Arial" w:hAnsi="Arial"/>
-                <w:i w:val="0"/>
-                <w:iCs w:val="0"/>
-                <w:smallCaps w:val="0"/>
-                <w:strike w:val="0"/>
-                <w:color w:val="000000"/>
-                <w:sz w:val="18"/>
-                <w:szCs w:val="18"/>
-                <w:u w:val="none"/>
-                <w:shd w:fill="auto" w:val="clear"/>
-                <w:vertAlign w:val="baseline"/>
-              </w:rPr>
-            </w:pPr>
-            <w:r>
-              <w:rPr>
-                <w:rtl w:val="0"/>
-              </w:rPr>
-            </w:r>
-          </w:p>
+                <w:sz w:val="18"/>
+                <w:szCs w:val="18"/>
+              </w:rPr>
+            </w:pPr>
+            <w:r>
+              <w:rPr>
+                <w:rtl w:val="0"/>
+              </w:rPr>
+            </w:r>
+          </w:p>
+          <w:tbl>
+            <w:tblPr>
+              <w:tblStyle w:val="Table2"/>
+              <w:tblW w:w="4065.0" w:type="dxa"/>
+              <w:jc w:val="left"/>
+              <w:tblInd w:w="257.0" w:type="dxa"/>
+              <w:tblBorders>
+                <w:top w:color="000000" w:space="0" w:sz="8" w:val="single"/>
+                <w:left w:color="000000" w:space="0" w:sz="8" w:val="single"/>
+                <w:bottom w:color="000000" w:space="0" w:sz="8" w:val="single"/>
+                <w:right w:color="000000" w:space="0" w:sz="8" w:val="single"/>
+                <w:insideH w:color="000000" w:space="0" w:sz="8" w:val="single"/>
+                <w:insideV w:color="000000" w:space="0" w:sz="8" w:val="single"/>
+              </w:tblBorders>
+              <w:tblLayout w:type="fixed"/>
+              <w:tblLook w:val="0600"/>
+            </w:tblPr>
+            <w:tblGrid>
+              <w:gridCol w:w="1890"/>
+              <w:gridCol w:w="2175"/>
+              <w:tblGridChange w:id="0">
+                <w:tblGrid>
+                  <w:gridCol w:w="1890"/>
+                  <w:gridCol w:w="2175"/>
+                </w:tblGrid>
+              </w:tblGridChange>
+            </w:tblGrid>
+            <w:tr>
+              <w:trPr>
+                <w:cantSplit w:val="0"/>
+                <w:tblHeader w:val="0"/>
+              </w:trPr>
+              <w:tc>
+                <w:tcPr>
+                  <w:tcBorders>
+                    <w:top w:color="ffffff" w:space="0" w:sz="8" w:val="single"/>
+                    <w:left w:color="ffffff" w:space="0" w:sz="8" w:val="single"/>
+                    <w:bottom w:color="ffffff" w:space="0" w:sz="8" w:val="single"/>
+                    <w:right w:color="ffffff" w:space="0" w:sz="8" w:val="single"/>
+                  </w:tcBorders>
+                  <w:shd w:fill="auto" w:val="clear"/>
+                  <w:tcMar>
+                    <w:top w:w="100.0" w:type="dxa"/>
+                    <w:left w:w="100.0" w:type="dxa"/>
+                    <w:bottom w:w="100.0" w:type="dxa"/>
+                    <w:right w:w="100.0" w:type="dxa"/>
+                  </w:tcMar>
+                  <w:vAlign w:val="top"/>
+                </w:tcPr>
+                <w:p>
+                  <w:pPr>
+                    <w:tabs>
+                      <w:tab w:val="left" w:leader="none" w:pos="3626"/>
+                    </w:tabs>
+                    <w:spacing w:before="0" w:lineRule="auto"/>
+                    <w:rPr>
+                      <w:rFonts w:ascii="Arial" w:cs="Arial" w:eastAsia="Arial" w:hAnsi="Arial"/>
+                      <w:sz w:val="18"/>
+                      <w:szCs w:val="18"/>
+                    </w:rPr>
+                  </w:pPr>
+                  <w:r>
+                    <w:rPr>
+                      <w:rFonts w:ascii="Arial" w:cs="Arial" w:eastAsia="Arial" w:hAnsi="Arial"/>
+                      <w:sz w:val="18"/>
+                      <w:szCs w:val="18"/>
+                      <w:rtl w:val="0"/>
+                    </w:rPr>
+                    <w:t xml:space="preserve">Taxable Amount</w:t>
+                  </w:r>
+                </w:p>
+              </w:tc>
+              <w:tc>
+                <w:tcPr>
+                  <w:tcBorders>
+                    <w:top w:color="ffffff" w:space="0" w:sz="8" w:val="single"/>
+                    <w:left w:color="ffffff" w:space="0" w:sz="8" w:val="single"/>
+                    <w:bottom w:color="ffffff" w:space="0" w:sz="8" w:val="single"/>
+                    <w:right w:color="ffffff" w:space="0" w:sz="8" w:val="single"/>
+                  </w:tcBorders>
+                  <w:shd w:fill="auto" w:val="clear"/>
+                  <w:tcMar>
+                    <w:top w:w="100.0" w:type="dxa"/>
+                    <w:left w:w="100.0" w:type="dxa"/>
+                    <w:bottom w:w="100.0" w:type="dxa"/>
+                    <w:right w:w="100.0" w:type="dxa"/>
+                  </w:tcMar>
+                  <w:vAlign w:val="top"/>
+                </w:tcPr>
+                <w:p>
+                  <w:pPr>
+                    <w:tabs>
+                      <w:tab w:val="left" w:leader="none" w:pos="3626"/>
+                    </w:tabs>
+                    <w:spacing w:before="0" w:lineRule="auto"/>
+                    <w:ind w:left="0" w:firstLine="0"/>
+                    <w:jc w:val="left"/>
+                    <w:rPr>
+                      <w:rFonts w:ascii="Arial" w:cs="Arial" w:eastAsia="Arial" w:hAnsi="Arial"/>
+                      <w:sz w:val="18"/>
+                      <w:szCs w:val="18"/>
+                    </w:rPr>
+                  </w:pPr>
+                  <w:r>
+                    <w:rPr>
+                      <w:rFonts w:ascii="Arial" w:cs="Arial" w:eastAsia="Arial" w:hAnsi="Arial"/>
+                      <w:sz w:val="18"/>
+                      <w:szCs w:val="18"/>
+                      <w:rtl w:val="0"/>
+                    </w:rPr>
+                    <w:t xml:space="preserve"> ₹{</w:t>
+                  </w:r>
+                  <w:r>
+                    <w:rPr>
+                      <w:rFonts w:ascii="Arial" w:cs="Arial" w:eastAsia="Arial" w:hAnsi="Arial"/>
+                      <w:sz w:val="16"/>
+                      <w:szCs w:val="16"/>
+                      <w:rtl w:val="0"/>
+                    </w:rPr>
+                    <w:t xml:space="preserve">{gross_payout_amount}}</w:t>
+                  </w:r>
+                  <w:r>
+                    <w:rPr>
+                      <w:rtl w:val="0"/>
+                    </w:rPr>
+                  </w:r>
+                </w:p>
+              </w:tc>
+            </w:tr>
+            <w:tr>
+              <w:trPr>
+                <w:cantSplit w:val="0"/>
+                <w:tblHeader w:val="0"/>
+              </w:trPr>
+              <w:tc>
+                <w:tcPr>
+                  <w:tcBorders>
+                    <w:top w:color="ffffff" w:space="0" w:sz="8" w:val="single"/>
+                    <w:left w:color="ffffff" w:space="0" w:sz="8" w:val="single"/>
+                    <w:bottom w:color="ffffff" w:space="0" w:sz="8" w:val="single"/>
+                    <w:right w:color="ffffff" w:space="0" w:sz="8" w:val="single"/>
+                  </w:tcBorders>
+                  <w:shd w:fill="auto" w:val="clear"/>
+                  <w:tcMar>
+                    <w:top w:w="100.0" w:type="dxa"/>
+                    <w:left w:w="100.0" w:type="dxa"/>
+                    <w:bottom w:w="100.0" w:type="dxa"/>
+                    <w:right w:w="100.0" w:type="dxa"/>
+                  </w:tcMar>
+                  <w:vAlign w:val="top"/>
+                </w:tcPr>
+                <w:p>
+                  <w:pPr>
+                    <w:tabs>
+                      <w:tab w:val="left" w:leader="none" w:pos="3626"/>
+                    </w:tabs>
+                    <w:spacing w:before="0" w:lineRule="auto"/>
+                    <w:ind w:left="0" w:firstLine="0"/>
+                    <w:jc w:val="left"/>
+                    <w:rPr>
+                      <w:rFonts w:ascii="Arial" w:cs="Arial" w:eastAsia="Arial" w:hAnsi="Arial"/>
+                      <w:sz w:val="18"/>
+                      <w:szCs w:val="18"/>
+                    </w:rPr>
+                  </w:pPr>
+                  <w:r>
+                    <w:rPr>
+                      <w:rFonts w:ascii="Arial" w:cs="Arial" w:eastAsia="Arial" w:hAnsi="Arial"/>
+                      <w:sz w:val="18"/>
+                      <w:szCs w:val="18"/>
+                      <w:rtl w:val="0"/>
+                    </w:rPr>
+                    <w:t xml:space="preserve">IGST @ 18%</w:t>
+                  </w:r>
+                </w:p>
+              </w:tc>
+              <w:tc>
+                <w:tcPr>
+                  <w:tcBorders>
+                    <w:top w:color="ffffff" w:space="0" w:sz="8" w:val="single"/>
+                    <w:left w:color="ffffff" w:space="0" w:sz="8" w:val="single"/>
+                    <w:bottom w:color="ffffff" w:space="0" w:sz="8" w:val="single"/>
+                    <w:right w:color="ffffff" w:space="0" w:sz="8" w:val="single"/>
+                  </w:tcBorders>
+                  <w:shd w:fill="auto" w:val="clear"/>
+                  <w:tcMar>
+                    <w:top w:w="100.0" w:type="dxa"/>
+                    <w:left w:w="100.0" w:type="dxa"/>
+                    <w:bottom w:w="100.0" w:type="dxa"/>
+                    <w:right w:w="100.0" w:type="dxa"/>
+                  </w:tcMar>
+                  <w:vAlign w:val="top"/>
+                </w:tcPr>
+                <w:p>
+                  <w:pPr>
+                    <w:tabs>
+                      <w:tab w:val="left" w:leader="none" w:pos="3626"/>
+                    </w:tabs>
+                    <w:spacing w:before="0" w:lineRule="auto"/>
+                    <w:ind w:left="0" w:firstLine="0"/>
+                    <w:jc w:val="left"/>
+                    <w:rPr>
+                      <w:rFonts w:ascii="Arial" w:cs="Arial" w:eastAsia="Arial" w:hAnsi="Arial"/>
+                      <w:sz w:val="18"/>
+                      <w:szCs w:val="18"/>
+                    </w:rPr>
+                  </w:pPr>
+                  <w:r>
+                    <w:rPr>
+                      <w:rFonts w:ascii="Arial" w:cs="Arial" w:eastAsia="Arial" w:hAnsi="Arial"/>
+                      <w:sz w:val="18"/>
+                      <w:szCs w:val="18"/>
+                      <w:rtl w:val="0"/>
+                    </w:rPr>
+                    <w:t xml:space="preserve"> ₹</w:t>
+                  </w:r>
+                  <w:r>
+                    <w:rPr>
+                      <w:rFonts w:ascii="Arial" w:cs="Arial" w:eastAsia="Arial" w:hAnsi="Arial"/>
+                      <w:sz w:val="16"/>
+                      <w:szCs w:val="16"/>
+                      <w:rtl w:val="0"/>
+                    </w:rPr>
+                    <w:t xml:space="preserve">{{IGST}}</w:t>
+                  </w:r>
+                  <w:r>
+                    <w:rPr>
+                      <w:rtl w:val="0"/>
+                    </w:rPr>
+                  </w:r>
+                </w:p>
+              </w:tc>
+            </w:tr>
+            <w:tr>
+              <w:trPr>
+                <w:cantSplit w:val="0"/>
+                <w:tblHeader w:val="0"/>
+              </w:trPr>
+              <w:tc>
+                <w:tcPr>
+                  <w:tcBorders>
+                    <w:top w:color="ffffff" w:space="0" w:sz="8" w:val="single"/>
+                    <w:left w:color="ffffff" w:space="0" w:sz="8" w:val="single"/>
+                    <w:bottom w:color="ffffff" w:space="0" w:sz="8" w:val="single"/>
+                    <w:right w:color="ffffff" w:space="0" w:sz="8" w:val="single"/>
+                  </w:tcBorders>
+                  <w:shd w:fill="auto" w:val="clear"/>
+                  <w:tcMar>
+                    <w:top w:w="100.0" w:type="dxa"/>
+                    <w:left w:w="100.0" w:type="dxa"/>
+                    <w:bottom w:w="100.0" w:type="dxa"/>
+                    <w:right w:w="100.0" w:type="dxa"/>
+                  </w:tcMar>
+                  <w:vAlign w:val="top"/>
+                </w:tcPr>
+                <w:p>
+                  <w:pPr>
+                    <w:tabs>
+                      <w:tab w:val="left" w:leader="none" w:pos="3626"/>
+                    </w:tabs>
+                    <w:spacing w:before="0" w:lineRule="auto"/>
+                    <w:ind w:left="0" w:firstLine="0"/>
+                    <w:jc w:val="left"/>
+                    <w:rPr>
+                      <w:rFonts w:ascii="Arial" w:cs="Arial" w:eastAsia="Arial" w:hAnsi="Arial"/>
+                      <w:sz w:val="18"/>
+                      <w:szCs w:val="18"/>
+                    </w:rPr>
+                  </w:pPr>
+                  <w:r>
+                    <w:rPr>
+                      <w:rFonts w:ascii="Arial" w:cs="Arial" w:eastAsia="Arial" w:hAnsi="Arial"/>
+                      <w:sz w:val="18"/>
+                      <w:szCs w:val="18"/>
+                      <w:rtl w:val="0"/>
+                    </w:rPr>
+                    <w:t xml:space="preserve">Adjustment </w:t>
+                  </w:r>
+                </w:p>
+              </w:tc>
+              <w:tc>
+                <w:tcPr>
+                  <w:tcBorders>
+                    <w:top w:color="ffffff" w:space="0" w:sz="8" w:val="single"/>
+                    <w:left w:color="ffffff" w:space="0" w:sz="8" w:val="single"/>
+                    <w:bottom w:color="ffffff" w:space="0" w:sz="8" w:val="single"/>
+                    <w:right w:color="ffffff" w:space="0" w:sz="8" w:val="single"/>
+                  </w:tcBorders>
+                  <w:shd w:fill="auto" w:val="clear"/>
+                  <w:tcMar>
+                    <w:top w:w="100.0" w:type="dxa"/>
+                    <w:left w:w="100.0" w:type="dxa"/>
+                    <w:bottom w:w="100.0" w:type="dxa"/>
+                    <w:right w:w="100.0" w:type="dxa"/>
+                  </w:tcMar>
+                  <w:vAlign w:val="top"/>
+                </w:tcPr>
+                <w:p>
+                  <w:pPr>
+                    <w:tabs>
+                      <w:tab w:val="left" w:leader="none" w:pos="3626"/>
+                    </w:tabs>
+                    <w:spacing w:before="0" w:lineRule="auto"/>
+                    <w:ind w:left="0" w:firstLine="0"/>
+                    <w:jc w:val="left"/>
+                    <w:rPr>
+                      <w:rFonts w:ascii="Arial" w:cs="Arial" w:eastAsia="Arial" w:hAnsi="Arial"/>
+                      <w:sz w:val="18"/>
+                      <w:szCs w:val="18"/>
+                    </w:rPr>
+                  </w:pPr>
+                  <w:r>
+                    <w:rPr>
+                      <w:rFonts w:ascii="Arial" w:cs="Arial" w:eastAsia="Arial" w:hAnsi="Arial"/>
+                      <w:sz w:val="18"/>
+                      <w:szCs w:val="18"/>
+                      <w:rtl w:val="0"/>
+                    </w:rPr>
+                    <w:t xml:space="preserve"> ₹0.00</w:t>
+                  </w:r>
+                </w:p>
+              </w:tc>
+            </w:tr>
+            <w:tr>
+              <w:trPr>
+                <w:cantSplit w:val="0"/>
+                <w:tblHeader w:val="0"/>
+              </w:trPr>
+              <w:tc>
+                <w:tcPr>
+                  <w:tcBorders>
+                    <w:top w:color="ffffff" w:space="0" w:sz="8" w:val="single"/>
+                    <w:left w:color="ffffff" w:space="0" w:sz="8" w:val="single"/>
+                    <w:bottom w:color="ffffff" w:space="0" w:sz="8" w:val="single"/>
+                    <w:right w:color="ffffff" w:space="0" w:sz="8" w:val="single"/>
+                  </w:tcBorders>
+                  <w:shd w:fill="auto" w:val="clear"/>
+                  <w:tcMar>
+                    <w:top w:w="100.0" w:type="dxa"/>
+                    <w:left w:w="100.0" w:type="dxa"/>
+                    <w:bottom w:w="100.0" w:type="dxa"/>
+                    <w:right w:w="100.0" w:type="dxa"/>
+                  </w:tcMar>
+                  <w:vAlign w:val="top"/>
+                </w:tcPr>
+                <w:p>
+                  <w:pPr>
+                    <w:tabs>
+                      <w:tab w:val="left" w:leader="none" w:pos="3619"/>
+                    </w:tabs>
+                    <w:spacing w:before="0" w:lineRule="auto"/>
+                    <w:ind w:left="0" w:firstLine="0"/>
+                    <w:jc w:val="left"/>
+                    <w:rPr>
+                      <w:rFonts w:ascii="Arial" w:cs="Arial" w:eastAsia="Arial" w:hAnsi="Arial"/>
+                      <w:sz w:val="18"/>
+                      <w:szCs w:val="18"/>
+                    </w:rPr>
+                  </w:pPr>
+                  <w:r>
+                    <w:rPr>
+                      <w:rFonts w:ascii="Arial" w:cs="Arial" w:eastAsia="Arial" w:hAnsi="Arial"/>
+                      <w:b w:val="1"/>
+                      <w:bCs w:val="1"/>
+                      <w:sz w:val="18"/>
+                      <w:szCs w:val="18"/>
+                      <w:rtl w:val="0"/>
+                    </w:rPr>
+                    <w:t xml:space="preserve">Total Amount</w:t>
+                  </w:r>
+                  <w:r>
+                    <w:rPr>
+                      <w:rtl w:val="0"/>
+                    </w:rPr>
+                  </w:r>
+                </w:p>
+              </w:tc>
+              <w:tc>
+                <w:tcPr>
+                  <w:tcBorders>
+                    <w:top w:color="ffffff" w:space="0" w:sz="8" w:val="single"/>
+                    <w:left w:color="ffffff" w:space="0" w:sz="8" w:val="single"/>
+                    <w:bottom w:color="ffffff" w:space="0" w:sz="8" w:val="single"/>
+                    <w:right w:color="ffffff" w:space="0" w:sz="8" w:val="single"/>
+                  </w:tcBorders>
+                  <w:shd w:fill="auto" w:val="clear"/>
+                  <w:tcMar>
+                    <w:top w:w="100.0" w:type="dxa"/>
+                    <w:left w:w="100.0" w:type="dxa"/>
+                    <w:bottom w:w="100.0" w:type="dxa"/>
+                    <w:right w:w="100.0" w:type="dxa"/>
+                  </w:tcMar>
+                  <w:vAlign w:val="top"/>
+                </w:tcPr>
+                <w:p>
+                  <w:pPr>
+                    <w:tabs>
+                      <w:tab w:val="left" w:leader="none" w:pos="3619"/>
+                    </w:tabs>
+                    <w:spacing w:before="0" w:lineRule="auto"/>
+                    <w:ind w:left="0" w:firstLine="0"/>
+                    <w:jc w:val="left"/>
+                    <w:rPr>
+                      <w:rFonts w:ascii="Arial" w:cs="Arial" w:eastAsia="Arial" w:hAnsi="Arial"/>
+                      <w:sz w:val="18"/>
+                      <w:szCs w:val="18"/>
+                    </w:rPr>
+                  </w:pPr>
+                  <w:r>
+                    <w:rPr>
+                      <w:rFonts w:ascii="Arial" w:cs="Arial" w:eastAsia="Arial" w:hAnsi="Arial"/>
+                      <w:b w:val="1"/>
+                      <w:bCs w:val="1"/>
+                      <w:sz w:val="18"/>
+                      <w:szCs w:val="18"/>
+                      <w:rtl w:val="0"/>
+                    </w:rPr>
+                    <w:t xml:space="preserve"> ₹{{total_amount}}</w:t>
+                  </w:r>
+                  <w:r>
+                    <w:rPr>
+                      <w:rtl w:val="0"/>
+                    </w:rPr>
+                  </w:r>
+                </w:p>
+              </w:tc>
+            </w:tr>
+            <w:tr>
+              <w:trPr>
+                <w:cantSplit w:val="0"/>
+                <w:tblHeader w:val="0"/>
+              </w:trPr>
+              <w:tc>
+                <w:tcPr>
+                  <w:tcBorders>
+                    <w:top w:color="ffffff" w:space="0" w:sz="8" w:val="single"/>
+                    <w:left w:color="ffffff" w:space="0" w:sz="8" w:val="single"/>
+                    <w:bottom w:color="ffffff" w:space="0" w:sz="8" w:val="single"/>
+                    <w:right w:color="ffffff" w:space="0" w:sz="8" w:val="single"/>
+                  </w:tcBorders>
+                  <w:shd w:fill="auto" w:val="clear"/>
+                  <w:tcMar>
+                    <w:top w:w="100.0" w:type="dxa"/>
+                    <w:left w:w="100.0" w:type="dxa"/>
+                    <w:bottom w:w="100.0" w:type="dxa"/>
+                    <w:right w:w="100.0" w:type="dxa"/>
+                  </w:tcMar>
+                  <w:vAlign w:val="top"/>
+                </w:tcPr>
+                <w:p>
+                  <w:pPr>
+                    <w:tabs>
+                      <w:tab w:val="left" w:leader="none" w:pos="3619"/>
+                    </w:tabs>
+                    <w:spacing w:before="0" w:lineRule="auto"/>
+                    <w:ind w:left="0" w:firstLine="0"/>
+                    <w:jc w:val="left"/>
+                    <w:rPr>
+                      <w:rFonts w:ascii="Arial" w:cs="Arial" w:eastAsia="Arial" w:hAnsi="Arial"/>
+                      <w:sz w:val="18"/>
+                      <w:szCs w:val="18"/>
+                    </w:rPr>
+                  </w:pPr>
+                  <w:r>
+                    <w:rPr>
+                      <w:rFonts w:ascii="Arial" w:cs="Arial" w:eastAsia="Arial" w:hAnsi="Arial"/>
+                      <w:b w:val="1"/>
+                      <w:bCs w:val="1"/>
+                      <w:sz w:val="18"/>
+                      <w:szCs w:val="18"/>
+                      <w:rtl w:val="0"/>
+                    </w:rPr>
+                    <w:t xml:space="preserve">Balance Due</w:t>
+                  </w:r>
+                  <w:r>
+                    <w:rPr>
+                      <w:rtl w:val="0"/>
+                    </w:rPr>
+                  </w:r>
+                </w:p>
+              </w:tc>
+              <w:tc>
+                <w:tcPr>
+                  <w:tcBorders>
+                    <w:top w:color="ffffff" w:space="0" w:sz="8" w:val="single"/>
+                    <w:left w:color="ffffff" w:space="0" w:sz="8" w:val="single"/>
+                    <w:bottom w:color="ffffff" w:space="0" w:sz="8" w:val="single"/>
+                    <w:right w:color="ffffff" w:space="0" w:sz="8" w:val="single"/>
+                  </w:tcBorders>
+                  <w:shd w:fill="auto" w:val="clear"/>
+                  <w:tcMar>
+                    <w:top w:w="100.0" w:type="dxa"/>
+                    <w:left w:w="100.0" w:type="dxa"/>
+                    <w:bottom w:w="100.0" w:type="dxa"/>
+                    <w:right w:w="100.0" w:type="dxa"/>
+                  </w:tcMar>
+                  <w:vAlign w:val="top"/>
+                </w:tcPr>
+                <w:p>
+                  <w:pPr>
+                    <w:tabs>
+                      <w:tab w:val="left" w:leader="none" w:pos="3619"/>
+                    </w:tabs>
+                    <w:spacing w:before="0" w:lineRule="auto"/>
+                    <w:ind w:left="0" w:firstLine="0"/>
+                    <w:jc w:val="left"/>
+                    <w:rPr>
+                      <w:rFonts w:ascii="Arial" w:cs="Arial" w:eastAsia="Arial" w:hAnsi="Arial"/>
+                      <w:sz w:val="18"/>
+                      <w:szCs w:val="18"/>
+                    </w:rPr>
+                  </w:pPr>
+                  <w:r>
+                    <w:rPr>
+                      <w:rFonts w:ascii="Arial" w:cs="Arial" w:eastAsia="Arial" w:hAnsi="Arial"/>
+                      <w:b w:val="1"/>
+                      <w:bCs w:val="1"/>
+                      <w:sz w:val="18"/>
+                      <w:szCs w:val="18"/>
+                      <w:rtl w:val="0"/>
+                    </w:rPr>
+                    <w:t xml:space="preserve"> ₹{{gst_amount}}</w:t>
+                  </w:r>
+                  <w:r>
+                    <w:rPr>
+                      <w:rtl w:val="0"/>
+                    </w:rPr>
+                  </w:r>
+                </w:p>
+              </w:tc>
+            </w:tr>
+          </w:tbl>
           <w:p>
             <w:pPr>
               <w:keepNext w:val="0"/>
@@ -4394,73 +4921,13 @@
               </w:tabs>
               <w:spacing w:after="0" w:before="1" w:line="240" w:lineRule="auto"/>
               <w:ind w:left="257" w:right="0" w:firstLine="0"/>
-              <w:jc w:val="left"/>
-              <w:rPr>
-                <w:rFonts w:ascii="Arial" w:cs="Arial" w:eastAsia="Arial" w:hAnsi="Arial"/>
-                <w:i w:val="0"/>
-                <w:iCs w:val="0"/>
-                <w:smallCaps w:val="0"/>
-                <w:strike w:val="0"/>
-                <w:color w:val="000000"/>
-                <w:sz w:val="18"/>
-                <w:szCs w:val="18"/>
-                <w:u w:val="none"/>
-                <w:shd w:fill="auto" w:val="clear"/>
-                <w:vertAlign w:val="baseline"/>
-              </w:rPr>
-            </w:pPr>
-            <w:r>
-              <w:rPr>
-                <w:rFonts w:ascii="Arial" w:cs="Arial" w:eastAsia="Arial" w:hAnsi="Arial"/>
-                <w:i w:val="0"/>
-                <w:iCs w:val="0"/>
-                <w:smallCaps w:val="0"/>
-                <w:strike w:val="0"/>
-                <w:color w:val="000000"/>
-                <w:sz w:val="18"/>
-                <w:szCs w:val="18"/>
-                <w:u w:val="none"/>
-                <w:shd w:fill="auto" w:val="clear"/>
-                <w:vertAlign w:val="baseline"/>
-                <w:rtl w:val="0"/>
-              </w:rPr>
-              <w:t xml:space="preserve">Taxable Amount</w:t>
-            </w:r>
-            <w:r>
-              <w:rPr>
-                <w:rFonts w:ascii="Arial" w:cs="Arial" w:eastAsia="Arial" w:hAnsi="Arial"/>
-                <w:sz w:val="18"/>
-                <w:szCs w:val="18"/>
-                <w:rtl w:val="0"/>
-              </w:rPr>
-              <w:t xml:space="preserve">              </w:t>
-            </w:r>
-            <w:r>
-              <w:rPr>
-                <w:rFonts w:ascii="Arial" w:cs="Arial" w:eastAsia="Arial" w:hAnsi="Arial"/>
-                <w:i w:val="0"/>
-                <w:iCs w:val="0"/>
-                <w:smallCaps w:val="0"/>
-                <w:strike w:val="0"/>
-                <w:color w:val="000000"/>
-                <w:sz w:val="18"/>
-                <w:szCs w:val="18"/>
-                <w:u w:val="none"/>
-                <w:shd w:fill="auto" w:val="clear"/>
-                <w:vertAlign w:val="baseline"/>
-                <w:rtl w:val="0"/>
-              </w:rPr>
-              <w:t xml:space="preserve">₹{</w:t>
-            </w:r>
-            <w:r>
-              <w:rPr>
-                <w:rFonts w:ascii="Arial" w:cs="Arial" w:eastAsia="Arial" w:hAnsi="Arial"/>
-                <w:sz w:val="16"/>
-                <w:szCs w:val="16"/>
-                <w:rtl w:val="0"/>
-              </w:rPr>
-              <w:t xml:space="preserve">{gross_payout_amount}}</w:t>
-            </w:r>
+              <w:jc w:val="center"/>
+              <w:rPr>
+                <w:rFonts w:ascii="Arial" w:cs="Arial" w:eastAsia="Arial" w:hAnsi="Arial"/>
+                <w:sz w:val="18"/>
+                <w:szCs w:val="18"/>
+              </w:rPr>
+            </w:pPr>
             <w:r>
               <w:rPr>
                 <w:rtl w:val="0"/>
@@ -4484,75 +4951,15 @@
               <w:tabs>
                 <w:tab w:val="left" w:leader="none" w:pos="3626"/>
               </w:tabs>
-              <w:spacing w:after="0" w:before="196" w:line="240" w:lineRule="auto"/>
+              <w:spacing w:after="0" w:before="1" w:line="240" w:lineRule="auto"/>
               <w:ind w:left="257" w:right="0" w:firstLine="0"/>
-              <w:jc w:val="left"/>
-              <w:rPr>
-                <w:rFonts w:ascii="Arial" w:cs="Arial" w:eastAsia="Arial" w:hAnsi="Arial"/>
-                <w:i w:val="0"/>
-                <w:iCs w:val="0"/>
-                <w:smallCaps w:val="0"/>
-                <w:strike w:val="0"/>
-                <w:color w:val="000000"/>
-                <w:sz w:val="18"/>
-                <w:szCs w:val="18"/>
-                <w:u w:val="none"/>
-                <w:shd w:fill="auto" w:val="clear"/>
-                <w:vertAlign w:val="baseline"/>
-              </w:rPr>
-            </w:pPr>
-            <w:r>
-              <w:rPr>
-                <w:rFonts w:ascii="Arial" w:cs="Arial" w:eastAsia="Arial" w:hAnsi="Arial"/>
-                <w:i w:val="0"/>
-                <w:iCs w:val="0"/>
-                <w:smallCaps w:val="0"/>
-                <w:strike w:val="0"/>
-                <w:color w:val="000000"/>
-                <w:sz w:val="18"/>
-                <w:szCs w:val="18"/>
-                <w:u w:val="none"/>
-                <w:shd w:fill="auto" w:val="clear"/>
-                <w:vertAlign w:val="baseline"/>
-                <w:rtl w:val="0"/>
-              </w:rPr>
-              <w:t xml:space="preserve">IGST @ 18</w:t>
-            </w:r>
-            <w:r>
-              <w:rPr>
-                <w:rFonts w:ascii="Arial" w:cs="Arial" w:eastAsia="Arial" w:hAnsi="Arial"/>
-                <w:sz w:val="18"/>
-                <w:szCs w:val="18"/>
-                <w:rtl w:val="0"/>
-              </w:rPr>
-              <w:t xml:space="preserve">%                                         </w:t>
-            </w:r>
-            <w:r>
-              <w:rPr>
-                <w:rFonts w:ascii="Arial" w:cs="Arial" w:eastAsia="Arial" w:hAnsi="Arial"/>
-                <w:i w:val="0"/>
-                <w:iCs w:val="0"/>
-                <w:smallCaps w:val="0"/>
-                <w:strike w:val="0"/>
-                <w:color w:val="000000"/>
-                <w:sz w:val="18"/>
-                <w:szCs w:val="18"/>
-                <w:u w:val="none"/>
-                <w:shd w:fill="auto" w:val="clear"/>
-                <w:vertAlign w:val="baseline"/>
-                <w:rtl w:val="0"/>
-              </w:rPr>
-              <w:t xml:space="preserve">₹</w:t>
-            </w:r>
-            <w:r>
-              <w:rPr>
-                <w:rFonts w:ascii="Arial" w:cs="Arial" w:eastAsia="Arial" w:hAnsi="Arial"/>
-                <w:sz w:val="16"/>
-                <w:szCs w:val="16"/>
-                <w:rtl w:val="0"/>
-              </w:rPr>
-              <w:t xml:space="preserve">{{IGST}}</w:t>
-            </w:r>
+              <w:jc w:val="center"/>
+              <w:rPr>
+                <w:rFonts w:ascii="Arial" w:cs="Arial" w:eastAsia="Arial" w:hAnsi="Arial"/>
+                <w:sz w:val="18"/>
+                <w:szCs w:val="18"/>
+              </w:rPr>
+            </w:pPr>
             <w:r>
               <w:rPr>
                 <w:rtl w:val="0"/>
@@ -4576,8 +4983,72 @@
               <w:tabs>
                 <w:tab w:val="left" w:leader="none" w:pos="3626"/>
               </w:tabs>
-              <w:spacing w:after="0" w:before="197" w:line="240" w:lineRule="auto"/>
+              <w:spacing w:after="0" w:before="1" w:line="240" w:lineRule="auto"/>
               <w:ind w:left="257" w:right="0" w:firstLine="0"/>
+              <w:jc w:val="center"/>
+              <w:rPr>
+                <w:rFonts w:ascii="Arial" w:cs="Arial" w:eastAsia="Arial" w:hAnsi="Arial"/>
+                <w:sz w:val="18"/>
+                <w:szCs w:val="18"/>
+              </w:rPr>
+            </w:pPr>
+            <w:r>
+              <w:rPr>
+                <w:rtl w:val="0"/>
+              </w:rPr>
+            </w:r>
+          </w:p>
+          <w:p>
+            <w:pPr>
+              <w:keepNext w:val="0"/>
+              <w:keepLines w:val="0"/>
+              <w:pageBreakBefore w:val="0"/>
+              <w:widowControl w:val="0"/>
+              <w:pBdr>
+                <w:top w:space="0" w:sz="0" w:val="nil"/>
+                <w:left w:space="0" w:sz="0" w:val="nil"/>
+                <w:bottom w:space="0" w:sz="0" w:val="nil"/>
+                <w:right w:space="0" w:sz="0" w:val="nil"/>
+                <w:between w:space="0" w:sz="0" w:val="nil"/>
+              </w:pBdr>
+              <w:shd w:fill="auto" w:val="clear"/>
+              <w:tabs>
+                <w:tab w:val="left" w:leader="none" w:pos="3626"/>
+              </w:tabs>
+              <w:spacing w:after="0" w:before="1" w:line="240" w:lineRule="auto"/>
+              <w:ind w:left="257" w:right="0" w:firstLine="0"/>
+              <w:jc w:val="center"/>
+              <w:rPr>
+                <w:rFonts w:ascii="Arial" w:cs="Arial" w:eastAsia="Arial" w:hAnsi="Arial"/>
+                <w:sz w:val="18"/>
+                <w:szCs w:val="18"/>
+              </w:rPr>
+            </w:pPr>
+            <w:r>
+              <w:rPr>
+                <w:rtl w:val="0"/>
+              </w:rPr>
+            </w:r>
+          </w:p>
+          <w:p>
+            <w:pPr>
+              <w:keepNext w:val="0"/>
+              <w:keepLines w:val="0"/>
+              <w:pageBreakBefore w:val="0"/>
+              <w:widowControl w:val="0"/>
+              <w:pBdr>
+                <w:top w:space="0" w:sz="0" w:val="nil"/>
+                <w:left w:space="0" w:sz="0" w:val="nil"/>
+                <w:bottom w:space="0" w:sz="0" w:val="nil"/>
+                <w:right w:space="0" w:sz="0" w:val="nil"/>
+                <w:between w:space="0" w:sz="0" w:val="nil"/>
+              </w:pBdr>
+              <w:shd w:fill="auto" w:val="clear"/>
+              <w:tabs>
+                <w:tab w:val="left" w:leader="none" w:pos="3626"/>
+              </w:tabs>
+              <w:spacing w:after="0" w:before="1" w:line="240" w:lineRule="auto"/>
+              <w:ind w:left="0" w:right="0" w:firstLine="0"/>
               <w:jc w:val="left"/>
               <w:rPr>
                 <w:rFonts w:ascii="Arial" w:cs="Arial" w:eastAsia="Arial" w:hAnsi="Arial"/>
@@ -4596,21 +5067,17 @@
             <w:r>
               <w:rPr>
                 <w:rFonts w:ascii="Arial" w:cs="Arial" w:eastAsia="Arial" w:hAnsi="Arial"/>
-                <w:i w:val="0"/>
-                <w:iCs w:val="0"/>
-                <w:smallCaps w:val="0"/>
-                <w:strike w:val="0"/>
-                <w:color w:val="000000"/>
-                <w:sz w:val="18"/>
-                <w:szCs w:val="18"/>
-                <w:u w:val="none"/>
-                <w:shd w:fill="auto" w:val="clear"/>
-                <w:vertAlign w:val="baseline"/>
-                <w:rtl w:val="0"/>
-              </w:rPr>
-              <w:t xml:space="preserve">Adjustment</w:t>
-              <w:tab/>
-              <w:t xml:space="preserve">₹0.00</w:t>
+                <w:sz w:val="18"/>
+                <w:szCs w:val="18"/>
+                <w:rtl w:val="0"/>
+              </w:rPr>
+              <w:br w:type="textWrapping"/>
+              <w:t xml:space="preserve">                                               </w:t>
+            </w:r>
+            <w:r>
+              <w:rPr>
+                <w:rtl w:val="0"/>
+              </w:rPr>
             </w:r>
           </w:p>
           <w:p>
@@ -4632,7 +5099,7 @@
               </w:tabs>
               <w:spacing w:after="0" w:before="197" w:line="240" w:lineRule="auto"/>
               <w:ind w:left="257" w:right="0" w:firstLine="0"/>
-              <w:jc w:val="left"/>
+              <w:jc w:val="center"/>
               <w:rPr>
                 <w:rFonts w:ascii="Arial" w:cs="Arial" w:eastAsia="Arial" w:hAnsi="Arial"/>
                 <w:b w:val="1"/>
@@ -4654,49 +5121,17 @@
                 <w:rFonts w:ascii="Arial" w:cs="Arial" w:eastAsia="Arial" w:hAnsi="Arial"/>
                 <w:b w:val="1"/>
                 <w:bCs w:val="1"/>
-                <w:i w:val="0"/>
-                <w:iCs w:val="0"/>
-                <w:smallCaps w:val="0"/>
-                <w:strike w:val="0"/>
-                <w:color w:val="000000"/>
-                <w:sz w:val="18"/>
-                <w:szCs w:val="18"/>
-                <w:u w:val="none"/>
-                <w:shd w:fill="auto" w:val="clear"/>
-                <w:vertAlign w:val="baseline"/>
-                <w:rtl w:val="0"/>
-              </w:rPr>
-              <w:t xml:space="preserve">Total Amount</w:t>
-            </w:r>
-            <w:r>
-              <w:rPr>
-                <w:rFonts w:ascii="Arial" w:cs="Arial" w:eastAsia="Arial" w:hAnsi="Arial"/>
-                <w:b w:val="1"/>
-                <w:bCs w:val="1"/>
-                <w:sz w:val="18"/>
-                <w:szCs w:val="18"/>
-                <w:rtl w:val="0"/>
-              </w:rPr>
-              <w:t xml:space="preserve">                       </w:t>
-            </w:r>
-            <w:r>
-              <w:rPr>
-                <w:rFonts w:ascii="Arial" w:cs="Arial" w:eastAsia="Arial" w:hAnsi="Arial"/>
-                <w:b w:val="1"/>
-                <w:bCs w:val="1"/>
-                <w:i w:val="0"/>
-                <w:iCs w:val="0"/>
-                <w:smallCaps w:val="0"/>
-                <w:strike w:val="0"/>
-                <w:color w:val="000000"/>
-                <w:sz w:val="18"/>
-                <w:szCs w:val="18"/>
-                <w:u w:val="none"/>
-                <w:shd w:fill="auto" w:val="clear"/>
-                <w:vertAlign w:val="baseline"/>
-                <w:rtl w:val="0"/>
-              </w:rPr>
-              <w:t xml:space="preserve">₹{{total_amount}}</w:t>
+                <w:sz w:val="18"/>
+                <w:szCs w:val="18"/>
+                <w:rtl w:val="0"/>
+              </w:rPr>
+              <w:br w:type="textWrapping"/>
+              <w:t xml:space="preserve">                      </w:t>
+            </w:r>
+            <w:r>
+              <w:rPr>
+                <w:rtl w:val="0"/>
+              </w:rPr>
             </w:r>
           </w:p>
           <w:p>
@@ -4718,7 +5153,7 @@
               </w:tabs>
               <w:spacing w:after="0" w:before="196" w:line="240" w:lineRule="auto"/>
               <w:ind w:left="257" w:right="0" w:firstLine="0"/>
-              <w:jc w:val="left"/>
+              <w:jc w:val="center"/>
               <w:rPr>
                 <w:rFonts w:ascii="Arial" w:cs="Arial" w:eastAsia="Arial" w:hAnsi="Arial"/>
                 <w:b w:val="1"/>
@@ -4732,60 +5167,12 @@
                 <w:rFonts w:ascii="Arial" w:cs="Arial" w:eastAsia="Arial" w:hAnsi="Arial"/>
                 <w:b w:val="1"/>
                 <w:bCs w:val="1"/>
-                <w:i w:val="0"/>
-                <w:iCs w:val="0"/>
-                <w:smallCaps w:val="0"/>
-                <w:strike w:val="0"/>
-                <w:color w:val="000000"/>
-                <w:sz w:val="18"/>
-                <w:szCs w:val="18"/>
-                <w:u w:val="none"/>
-                <w:shd w:fill="auto" w:val="clear"/>
-                <w:vertAlign w:val="baseline"/>
-                <w:rtl w:val="0"/>
-              </w:rPr>
-              <w:t xml:space="preserve">Balance Due</w:t>
-            </w:r>
-            <w:r>
-              <w:rPr>
-                <w:rFonts w:ascii="Arial" w:cs="Arial" w:eastAsia="Arial" w:hAnsi="Arial"/>
-                <w:b w:val="1"/>
-                <w:bCs w:val="1"/>
-                <w:sz w:val="18"/>
-                <w:szCs w:val="18"/>
-                <w:rtl w:val="0"/>
-              </w:rPr>
-              <w:t xml:space="preserve">                           </w:t>
-            </w:r>
-            <w:r>
-              <w:rPr>
-                <w:rFonts w:ascii="Arial" w:cs="Arial" w:eastAsia="Arial" w:hAnsi="Arial"/>
-                <w:b w:val="1"/>
-                <w:bCs w:val="1"/>
-                <w:i w:val="0"/>
-                <w:iCs w:val="0"/>
-                <w:smallCaps w:val="0"/>
-                <w:strike w:val="0"/>
-                <w:color w:val="000000"/>
-                <w:sz w:val="18"/>
-                <w:szCs w:val="18"/>
-                <w:u w:val="none"/>
-                <w:shd w:fill="auto" w:val="clear"/>
-                <w:vertAlign w:val="baseline"/>
-                <w:rtl w:val="0"/>
-              </w:rPr>
-              <w:t xml:space="preserve">₹</w:t>
-            </w:r>
-            <w:r>
-              <w:rPr>
-                <w:rFonts w:ascii="Arial" w:cs="Arial" w:eastAsia="Arial" w:hAnsi="Arial"/>
-                <w:b w:val="1"/>
-                <w:bCs w:val="1"/>
-                <w:sz w:val="18"/>
-                <w:szCs w:val="18"/>
-                <w:rtl w:val="0"/>
-              </w:rPr>
-              <w:t xml:space="preserve">{{gst_amount}}</w:t>
+                <w:sz w:val="18"/>
+                <w:szCs w:val="18"/>
+                <w:rtl w:val="0"/>
+              </w:rPr>
+              <w:br w:type="textWrapping"/>
+              <w:t xml:space="preserve">                          </w:t>
             </w:r>
           </w:p>
           <w:p>
@@ -4795,6 +5182,7 @@
               </w:tabs>
               <w:spacing w:before="196" w:lineRule="auto"/>
               <w:ind w:left="257" w:firstLine="0"/>
+              <w:jc w:val="center"/>
               <w:rPr>
                 <w:rFonts w:ascii="Arial" w:cs="Arial" w:eastAsia="Arial" w:hAnsi="Arial"/>
                 <w:b w:val="1"/>
@@ -4903,7 +5291,7 @@
                 <w:szCs w:val="18"/>
                 <w:rtl w:val="0"/>
               </w:rPr>
-              <w:t xml:space="preserve">                                      The invoice has been digitally signed through OTP verification</w:t>
+              <w:t xml:space="preserve">                                                     The invoice has been digitally signed through OTP verification</w:t>
             </w:r>
             <w:r>
               <w:rPr>
@@ -5250,6 +5638,13 @@
       </w:tblCellMar>
     </w:tblPr>
   </w:style>
+  <w:style w:type="table" w:styleId="Table2">
+    <w:basedOn w:val="TableNormal"/>
+    <w:tblPr>
+      <w:tblStyleRowBandSize w:val="1"/>
+      <w:tblStyleColBandSize w:val="1"/>
+    </w:tblPr>
+  </w:style>
 </w:styles>
 </file>
 

</xml_diff>

<commit_message>
added final gst templates (#55)
</commit_message>
<xml_diff>
--- a/docx-template/[Template] Invoice - Different state.docx
+++ b/docx-template/[Template] Invoice - Different state.docx
@@ -60,8 +60,8 @@
         <w:gridCol w:w="315"/>
         <w:gridCol w:w="4260"/>
         <w:gridCol w:w="1200"/>
-        <w:gridCol w:w="690"/>
-        <w:gridCol w:w="105"/>
+        <w:gridCol w:w="600"/>
+        <w:gridCol w:w="195"/>
         <w:gridCol w:w="750"/>
         <w:gridCol w:w="885"/>
         <w:gridCol w:w="780"/>
@@ -71,8 +71,8 @@
             <w:gridCol w:w="315"/>
             <w:gridCol w:w="4260"/>
             <w:gridCol w:w="1200"/>
-            <w:gridCol w:w="690"/>
-            <w:gridCol w:w="105"/>
+            <w:gridCol w:w="600"/>
+            <w:gridCol w:w="195"/>
             <w:gridCol w:w="750"/>
             <w:gridCol w:w="885"/>
             <w:gridCol w:w="780"/>
@@ -4352,29 +4352,556 @@
                 <w:between w:space="0" w:sz="0" w:val="nil"/>
               </w:pBdr>
               <w:shd w:fill="auto" w:val="clear"/>
-              <w:spacing w:after="0" w:before="195" w:line="240" w:lineRule="auto"/>
+              <w:tabs>
+                <w:tab w:val="left" w:leader="none" w:pos="3626"/>
+              </w:tabs>
+              <w:spacing w:after="0" w:before="1" w:line="240" w:lineRule="auto"/>
               <w:ind w:left="0" w:right="0" w:firstLine="0"/>
               <w:jc w:val="left"/>
               <w:rPr>
                 <w:rFonts w:ascii="Arial" w:cs="Arial" w:eastAsia="Arial" w:hAnsi="Arial"/>
-                <w:i w:val="0"/>
-                <w:iCs w:val="0"/>
-                <w:smallCaps w:val="0"/>
-                <w:strike w:val="0"/>
-                <w:color w:val="000000"/>
-                <w:sz w:val="18"/>
-                <w:szCs w:val="18"/>
-                <w:u w:val="none"/>
-                <w:shd w:fill="auto" w:val="clear"/>
-                <w:vertAlign w:val="baseline"/>
-              </w:rPr>
-            </w:pPr>
-            <w:r>
-              <w:rPr>
-                <w:rtl w:val="0"/>
-              </w:rPr>
-            </w:r>
-          </w:p>
+                <w:sz w:val="18"/>
+                <w:szCs w:val="18"/>
+              </w:rPr>
+            </w:pPr>
+            <w:r>
+              <w:rPr>
+                <w:rtl w:val="0"/>
+              </w:rPr>
+            </w:r>
+          </w:p>
+          <w:tbl>
+            <w:tblPr>
+              <w:tblStyle w:val="Table2"/>
+              <w:tblW w:w="4065.0" w:type="dxa"/>
+              <w:jc w:val="left"/>
+              <w:tblInd w:w="257.0" w:type="dxa"/>
+              <w:tblBorders>
+                <w:top w:color="000000" w:space="0" w:sz="8" w:val="single"/>
+                <w:left w:color="000000" w:space="0" w:sz="8" w:val="single"/>
+                <w:bottom w:color="000000" w:space="0" w:sz="8" w:val="single"/>
+                <w:right w:color="000000" w:space="0" w:sz="8" w:val="single"/>
+                <w:insideH w:color="000000" w:space="0" w:sz="8" w:val="single"/>
+                <w:insideV w:color="000000" w:space="0" w:sz="8" w:val="single"/>
+              </w:tblBorders>
+              <w:tblLayout w:type="fixed"/>
+              <w:tblLook w:val="0600"/>
+            </w:tblPr>
+            <w:tblGrid>
+              <w:gridCol w:w="1890"/>
+              <w:gridCol w:w="2175"/>
+              <w:tblGridChange w:id="0">
+                <w:tblGrid>
+                  <w:gridCol w:w="1890"/>
+                  <w:gridCol w:w="2175"/>
+                </w:tblGrid>
+              </w:tblGridChange>
+            </w:tblGrid>
+            <w:tr>
+              <w:trPr>
+                <w:cantSplit w:val="0"/>
+                <w:tblHeader w:val="0"/>
+              </w:trPr>
+              <w:tc>
+                <w:tcPr>
+                  <w:tcBorders>
+                    <w:top w:color="ffffff" w:space="0" w:sz="8" w:val="single"/>
+                    <w:left w:color="ffffff" w:space="0" w:sz="8" w:val="single"/>
+                    <w:bottom w:color="ffffff" w:space="0" w:sz="8" w:val="single"/>
+                    <w:right w:color="ffffff" w:space="0" w:sz="8" w:val="single"/>
+                  </w:tcBorders>
+                  <w:shd w:fill="auto" w:val="clear"/>
+                  <w:tcMar>
+                    <w:top w:w="100.0" w:type="dxa"/>
+                    <w:left w:w="100.0" w:type="dxa"/>
+                    <w:bottom w:w="100.0" w:type="dxa"/>
+                    <w:right w:w="100.0" w:type="dxa"/>
+                  </w:tcMar>
+                  <w:vAlign w:val="top"/>
+                </w:tcPr>
+                <w:p>
+                  <w:pPr>
+                    <w:tabs>
+                      <w:tab w:val="left" w:leader="none" w:pos="3626"/>
+                    </w:tabs>
+                    <w:spacing w:before="0" w:lineRule="auto"/>
+                    <w:rPr>
+                      <w:rFonts w:ascii="Arial" w:cs="Arial" w:eastAsia="Arial" w:hAnsi="Arial"/>
+                      <w:sz w:val="18"/>
+                      <w:szCs w:val="18"/>
+                    </w:rPr>
+                  </w:pPr>
+                  <w:r>
+                    <w:rPr>
+                      <w:rFonts w:ascii="Arial" w:cs="Arial" w:eastAsia="Arial" w:hAnsi="Arial"/>
+                      <w:sz w:val="18"/>
+                      <w:szCs w:val="18"/>
+                      <w:rtl w:val="0"/>
+                    </w:rPr>
+                    <w:t xml:space="preserve">Taxable Amount</w:t>
+                  </w:r>
+                </w:p>
+              </w:tc>
+              <w:tc>
+                <w:tcPr>
+                  <w:tcBorders>
+                    <w:top w:color="ffffff" w:space="0" w:sz="8" w:val="single"/>
+                    <w:left w:color="ffffff" w:space="0" w:sz="8" w:val="single"/>
+                    <w:bottom w:color="ffffff" w:space="0" w:sz="8" w:val="single"/>
+                    <w:right w:color="ffffff" w:space="0" w:sz="8" w:val="single"/>
+                  </w:tcBorders>
+                  <w:shd w:fill="auto" w:val="clear"/>
+                  <w:tcMar>
+                    <w:top w:w="100.0" w:type="dxa"/>
+                    <w:left w:w="100.0" w:type="dxa"/>
+                    <w:bottom w:w="100.0" w:type="dxa"/>
+                    <w:right w:w="100.0" w:type="dxa"/>
+                  </w:tcMar>
+                  <w:vAlign w:val="top"/>
+                </w:tcPr>
+                <w:p>
+                  <w:pPr>
+                    <w:tabs>
+                      <w:tab w:val="left" w:leader="none" w:pos="3626"/>
+                    </w:tabs>
+                    <w:spacing w:before="0" w:lineRule="auto"/>
+                    <w:ind w:left="0" w:firstLine="0"/>
+                    <w:jc w:val="left"/>
+                    <w:rPr>
+                      <w:rFonts w:ascii="Arial" w:cs="Arial" w:eastAsia="Arial" w:hAnsi="Arial"/>
+                      <w:sz w:val="18"/>
+                      <w:szCs w:val="18"/>
+                    </w:rPr>
+                  </w:pPr>
+                  <w:r>
+                    <w:rPr>
+                      <w:rFonts w:ascii="Arial" w:cs="Arial" w:eastAsia="Arial" w:hAnsi="Arial"/>
+                      <w:sz w:val="18"/>
+                      <w:szCs w:val="18"/>
+                      <w:rtl w:val="0"/>
+                    </w:rPr>
+                    <w:t xml:space="preserve"> ₹{</w:t>
+                  </w:r>
+                  <w:r>
+                    <w:rPr>
+                      <w:rFonts w:ascii="Arial" w:cs="Arial" w:eastAsia="Arial" w:hAnsi="Arial"/>
+                      <w:sz w:val="16"/>
+                      <w:szCs w:val="16"/>
+                      <w:rtl w:val="0"/>
+                    </w:rPr>
+                    <w:t xml:space="preserve">{gross_payout_amount}}</w:t>
+                  </w:r>
+                  <w:r>
+                    <w:rPr>
+                      <w:rtl w:val="0"/>
+                    </w:rPr>
+                  </w:r>
+                </w:p>
+              </w:tc>
+            </w:tr>
+            <w:tr>
+              <w:trPr>
+                <w:cantSplit w:val="0"/>
+                <w:tblHeader w:val="0"/>
+              </w:trPr>
+              <w:tc>
+                <w:tcPr>
+                  <w:tcBorders>
+                    <w:top w:color="ffffff" w:space="0" w:sz="8" w:val="single"/>
+                    <w:left w:color="ffffff" w:space="0" w:sz="8" w:val="single"/>
+                    <w:bottom w:color="ffffff" w:space="0" w:sz="8" w:val="single"/>
+                    <w:right w:color="ffffff" w:space="0" w:sz="8" w:val="single"/>
+                  </w:tcBorders>
+                  <w:shd w:fill="auto" w:val="clear"/>
+                  <w:tcMar>
+                    <w:top w:w="100.0" w:type="dxa"/>
+                    <w:left w:w="100.0" w:type="dxa"/>
+                    <w:bottom w:w="100.0" w:type="dxa"/>
+                    <w:right w:w="100.0" w:type="dxa"/>
+                  </w:tcMar>
+                  <w:vAlign w:val="top"/>
+                </w:tcPr>
+                <w:p>
+                  <w:pPr>
+                    <w:tabs>
+                      <w:tab w:val="left" w:leader="none" w:pos="3626"/>
+                    </w:tabs>
+                    <w:spacing w:before="0" w:lineRule="auto"/>
+                    <w:ind w:left="0" w:firstLine="0"/>
+                    <w:jc w:val="left"/>
+                    <w:rPr>
+                      <w:rFonts w:ascii="Arial" w:cs="Arial" w:eastAsia="Arial" w:hAnsi="Arial"/>
+                      <w:sz w:val="18"/>
+                      <w:szCs w:val="18"/>
+                    </w:rPr>
+                  </w:pPr>
+                  <w:r>
+                    <w:rPr>
+                      <w:rFonts w:ascii="Arial" w:cs="Arial" w:eastAsia="Arial" w:hAnsi="Arial"/>
+                      <w:sz w:val="18"/>
+                      <w:szCs w:val="18"/>
+                      <w:rtl w:val="0"/>
+                    </w:rPr>
+                    <w:t xml:space="preserve">IGST @ 18%</w:t>
+                  </w:r>
+                </w:p>
+              </w:tc>
+              <w:tc>
+                <w:tcPr>
+                  <w:tcBorders>
+                    <w:top w:color="ffffff" w:space="0" w:sz="8" w:val="single"/>
+                    <w:left w:color="ffffff" w:space="0" w:sz="8" w:val="single"/>
+                    <w:bottom w:color="ffffff" w:space="0" w:sz="8" w:val="single"/>
+                    <w:right w:color="ffffff" w:space="0" w:sz="8" w:val="single"/>
+                  </w:tcBorders>
+                  <w:shd w:fill="auto" w:val="clear"/>
+                  <w:tcMar>
+                    <w:top w:w="100.0" w:type="dxa"/>
+                    <w:left w:w="100.0" w:type="dxa"/>
+                    <w:bottom w:w="100.0" w:type="dxa"/>
+                    <w:right w:w="100.0" w:type="dxa"/>
+                  </w:tcMar>
+                  <w:vAlign w:val="top"/>
+                </w:tcPr>
+                <w:p>
+                  <w:pPr>
+                    <w:tabs>
+                      <w:tab w:val="left" w:leader="none" w:pos="3626"/>
+                    </w:tabs>
+                    <w:spacing w:before="0" w:lineRule="auto"/>
+                    <w:ind w:left="0" w:firstLine="0"/>
+                    <w:jc w:val="left"/>
+                    <w:rPr>
+                      <w:rFonts w:ascii="Arial" w:cs="Arial" w:eastAsia="Arial" w:hAnsi="Arial"/>
+                      <w:sz w:val="18"/>
+                      <w:szCs w:val="18"/>
+                    </w:rPr>
+                  </w:pPr>
+                  <w:r>
+                    <w:rPr>
+                      <w:rFonts w:ascii="Arial" w:cs="Arial" w:eastAsia="Arial" w:hAnsi="Arial"/>
+                      <w:sz w:val="18"/>
+                      <w:szCs w:val="18"/>
+                      <w:rtl w:val="0"/>
+                    </w:rPr>
+                    <w:t xml:space="preserve"> ₹</w:t>
+                  </w:r>
+                  <w:r>
+                    <w:rPr>
+                      <w:rFonts w:ascii="Arial" w:cs="Arial" w:eastAsia="Arial" w:hAnsi="Arial"/>
+                      <w:sz w:val="16"/>
+                      <w:szCs w:val="16"/>
+                      <w:rtl w:val="0"/>
+                    </w:rPr>
+                    <w:t xml:space="preserve">{{IGST}}</w:t>
+                  </w:r>
+                  <w:r>
+                    <w:rPr>
+                      <w:rtl w:val="0"/>
+                    </w:rPr>
+                  </w:r>
+                </w:p>
+              </w:tc>
+            </w:tr>
+            <w:tr>
+              <w:trPr>
+                <w:cantSplit w:val="0"/>
+                <w:tblHeader w:val="0"/>
+              </w:trPr>
+              <w:tc>
+                <w:tcPr>
+                  <w:tcBorders>
+                    <w:top w:color="ffffff" w:space="0" w:sz="8" w:val="single"/>
+                    <w:left w:color="ffffff" w:space="0" w:sz="8" w:val="single"/>
+                    <w:bottom w:color="ffffff" w:space="0" w:sz="8" w:val="single"/>
+                    <w:right w:color="ffffff" w:space="0" w:sz="8" w:val="single"/>
+                  </w:tcBorders>
+                  <w:shd w:fill="auto" w:val="clear"/>
+                  <w:tcMar>
+                    <w:top w:w="100.0" w:type="dxa"/>
+                    <w:left w:w="100.0" w:type="dxa"/>
+                    <w:bottom w:w="100.0" w:type="dxa"/>
+                    <w:right w:w="100.0" w:type="dxa"/>
+                  </w:tcMar>
+                  <w:vAlign w:val="top"/>
+                </w:tcPr>
+                <w:p>
+                  <w:pPr>
+                    <w:tabs>
+                      <w:tab w:val="left" w:leader="none" w:pos="3626"/>
+                    </w:tabs>
+                    <w:spacing w:before="0" w:lineRule="auto"/>
+                    <w:ind w:left="0" w:firstLine="0"/>
+                    <w:jc w:val="left"/>
+                    <w:rPr>
+                      <w:rFonts w:ascii="Arial" w:cs="Arial" w:eastAsia="Arial" w:hAnsi="Arial"/>
+                      <w:sz w:val="18"/>
+                      <w:szCs w:val="18"/>
+                    </w:rPr>
+                  </w:pPr>
+                  <w:r>
+                    <w:rPr>
+                      <w:rFonts w:ascii="Arial" w:cs="Arial" w:eastAsia="Arial" w:hAnsi="Arial"/>
+                      <w:sz w:val="18"/>
+                      <w:szCs w:val="18"/>
+                      <w:rtl w:val="0"/>
+                    </w:rPr>
+                    <w:t xml:space="preserve">Adjustment </w:t>
+                  </w:r>
+                </w:p>
+              </w:tc>
+              <w:tc>
+                <w:tcPr>
+                  <w:tcBorders>
+                    <w:top w:color="ffffff" w:space="0" w:sz="8" w:val="single"/>
+                    <w:left w:color="ffffff" w:space="0" w:sz="8" w:val="single"/>
+                    <w:bottom w:color="ffffff" w:space="0" w:sz="8" w:val="single"/>
+                    <w:right w:color="ffffff" w:space="0" w:sz="8" w:val="single"/>
+                  </w:tcBorders>
+                  <w:shd w:fill="auto" w:val="clear"/>
+                  <w:tcMar>
+                    <w:top w:w="100.0" w:type="dxa"/>
+                    <w:left w:w="100.0" w:type="dxa"/>
+                    <w:bottom w:w="100.0" w:type="dxa"/>
+                    <w:right w:w="100.0" w:type="dxa"/>
+                  </w:tcMar>
+                  <w:vAlign w:val="top"/>
+                </w:tcPr>
+                <w:p>
+                  <w:pPr>
+                    <w:tabs>
+                      <w:tab w:val="left" w:leader="none" w:pos="3626"/>
+                    </w:tabs>
+                    <w:spacing w:before="0" w:lineRule="auto"/>
+                    <w:ind w:left="0" w:firstLine="0"/>
+                    <w:jc w:val="left"/>
+                    <w:rPr>
+                      <w:rFonts w:ascii="Arial" w:cs="Arial" w:eastAsia="Arial" w:hAnsi="Arial"/>
+                      <w:sz w:val="18"/>
+                      <w:szCs w:val="18"/>
+                    </w:rPr>
+                  </w:pPr>
+                  <w:r>
+                    <w:rPr>
+                      <w:rFonts w:ascii="Arial" w:cs="Arial" w:eastAsia="Arial" w:hAnsi="Arial"/>
+                      <w:sz w:val="18"/>
+                      <w:szCs w:val="18"/>
+                      <w:rtl w:val="0"/>
+                    </w:rPr>
+                    <w:t xml:space="preserve"> ₹0.00</w:t>
+                  </w:r>
+                </w:p>
+              </w:tc>
+            </w:tr>
+            <w:tr>
+              <w:trPr>
+                <w:cantSplit w:val="0"/>
+                <w:tblHeader w:val="0"/>
+              </w:trPr>
+              <w:tc>
+                <w:tcPr>
+                  <w:tcBorders>
+                    <w:top w:color="ffffff" w:space="0" w:sz="8" w:val="single"/>
+                    <w:left w:color="ffffff" w:space="0" w:sz="8" w:val="single"/>
+                    <w:bottom w:color="ffffff" w:space="0" w:sz="8" w:val="single"/>
+                    <w:right w:color="ffffff" w:space="0" w:sz="8" w:val="single"/>
+                  </w:tcBorders>
+                  <w:shd w:fill="auto" w:val="clear"/>
+                  <w:tcMar>
+                    <w:top w:w="100.0" w:type="dxa"/>
+                    <w:left w:w="100.0" w:type="dxa"/>
+                    <w:bottom w:w="100.0" w:type="dxa"/>
+                    <w:right w:w="100.0" w:type="dxa"/>
+                  </w:tcMar>
+                  <w:vAlign w:val="top"/>
+                </w:tcPr>
+                <w:p>
+                  <w:pPr>
+                    <w:tabs>
+                      <w:tab w:val="left" w:leader="none" w:pos="3619"/>
+                    </w:tabs>
+                    <w:spacing w:before="0" w:lineRule="auto"/>
+                    <w:ind w:left="0" w:firstLine="0"/>
+                    <w:jc w:val="left"/>
+                    <w:rPr>
+                      <w:rFonts w:ascii="Arial" w:cs="Arial" w:eastAsia="Arial" w:hAnsi="Arial"/>
+                      <w:sz w:val="18"/>
+                      <w:szCs w:val="18"/>
+                    </w:rPr>
+                  </w:pPr>
+                  <w:r>
+                    <w:rPr>
+                      <w:rFonts w:ascii="Arial" w:cs="Arial" w:eastAsia="Arial" w:hAnsi="Arial"/>
+                      <w:b w:val="1"/>
+                      <w:bCs w:val="1"/>
+                      <w:sz w:val="18"/>
+                      <w:szCs w:val="18"/>
+                      <w:rtl w:val="0"/>
+                    </w:rPr>
+                    <w:t xml:space="preserve">Total Amount</w:t>
+                  </w:r>
+                  <w:r>
+                    <w:rPr>
+                      <w:rtl w:val="0"/>
+                    </w:rPr>
+                  </w:r>
+                </w:p>
+              </w:tc>
+              <w:tc>
+                <w:tcPr>
+                  <w:tcBorders>
+                    <w:top w:color="ffffff" w:space="0" w:sz="8" w:val="single"/>
+                    <w:left w:color="ffffff" w:space="0" w:sz="8" w:val="single"/>
+                    <w:bottom w:color="ffffff" w:space="0" w:sz="8" w:val="single"/>
+                    <w:right w:color="ffffff" w:space="0" w:sz="8" w:val="single"/>
+                  </w:tcBorders>
+                  <w:shd w:fill="auto" w:val="clear"/>
+                  <w:tcMar>
+                    <w:top w:w="100.0" w:type="dxa"/>
+                    <w:left w:w="100.0" w:type="dxa"/>
+                    <w:bottom w:w="100.0" w:type="dxa"/>
+                    <w:right w:w="100.0" w:type="dxa"/>
+                  </w:tcMar>
+                  <w:vAlign w:val="top"/>
+                </w:tcPr>
+                <w:p>
+                  <w:pPr>
+                    <w:tabs>
+                      <w:tab w:val="left" w:leader="none" w:pos="3619"/>
+                    </w:tabs>
+                    <w:spacing w:before="0" w:lineRule="auto"/>
+                    <w:ind w:left="0" w:firstLine="0"/>
+                    <w:jc w:val="left"/>
+                    <w:rPr>
+                      <w:rFonts w:ascii="Arial" w:cs="Arial" w:eastAsia="Arial" w:hAnsi="Arial"/>
+                      <w:sz w:val="18"/>
+                      <w:szCs w:val="18"/>
+                    </w:rPr>
+                  </w:pPr>
+                  <w:r>
+                    <w:rPr>
+                      <w:rFonts w:ascii="Arial" w:cs="Arial" w:eastAsia="Arial" w:hAnsi="Arial"/>
+                      <w:b w:val="1"/>
+                      <w:bCs w:val="1"/>
+                      <w:sz w:val="18"/>
+                      <w:szCs w:val="18"/>
+                      <w:rtl w:val="0"/>
+                    </w:rPr>
+                    <w:t xml:space="preserve"> ₹{{total_amount}}</w:t>
+                  </w:r>
+                  <w:r>
+                    <w:rPr>
+                      <w:rtl w:val="0"/>
+                    </w:rPr>
+                  </w:r>
+                </w:p>
+              </w:tc>
+            </w:tr>
+            <w:tr>
+              <w:trPr>
+                <w:cantSplit w:val="0"/>
+                <w:tblHeader w:val="0"/>
+              </w:trPr>
+              <w:tc>
+                <w:tcPr>
+                  <w:tcBorders>
+                    <w:top w:color="ffffff" w:space="0" w:sz="8" w:val="single"/>
+                    <w:left w:color="ffffff" w:space="0" w:sz="8" w:val="single"/>
+                    <w:bottom w:color="ffffff" w:space="0" w:sz="8" w:val="single"/>
+                    <w:right w:color="ffffff" w:space="0" w:sz="8" w:val="single"/>
+                  </w:tcBorders>
+                  <w:shd w:fill="auto" w:val="clear"/>
+                  <w:tcMar>
+                    <w:top w:w="100.0" w:type="dxa"/>
+                    <w:left w:w="100.0" w:type="dxa"/>
+                    <w:bottom w:w="100.0" w:type="dxa"/>
+                    <w:right w:w="100.0" w:type="dxa"/>
+                  </w:tcMar>
+                  <w:vAlign w:val="top"/>
+                </w:tcPr>
+                <w:p>
+                  <w:pPr>
+                    <w:tabs>
+                      <w:tab w:val="left" w:leader="none" w:pos="3619"/>
+                    </w:tabs>
+                    <w:spacing w:before="0" w:lineRule="auto"/>
+                    <w:ind w:left="0" w:firstLine="0"/>
+                    <w:jc w:val="left"/>
+                    <w:rPr>
+                      <w:rFonts w:ascii="Arial" w:cs="Arial" w:eastAsia="Arial" w:hAnsi="Arial"/>
+                      <w:sz w:val="18"/>
+                      <w:szCs w:val="18"/>
+                    </w:rPr>
+                  </w:pPr>
+                  <w:r>
+                    <w:rPr>
+                      <w:rFonts w:ascii="Arial" w:cs="Arial" w:eastAsia="Arial" w:hAnsi="Arial"/>
+                      <w:b w:val="1"/>
+                      <w:bCs w:val="1"/>
+                      <w:sz w:val="18"/>
+                      <w:szCs w:val="18"/>
+                      <w:rtl w:val="0"/>
+                    </w:rPr>
+                    <w:t xml:space="preserve">Balance Due</w:t>
+                  </w:r>
+                  <w:r>
+                    <w:rPr>
+                      <w:rtl w:val="0"/>
+                    </w:rPr>
+                  </w:r>
+                </w:p>
+              </w:tc>
+              <w:tc>
+                <w:tcPr>
+                  <w:tcBorders>
+                    <w:top w:color="ffffff" w:space="0" w:sz="8" w:val="single"/>
+                    <w:left w:color="ffffff" w:space="0" w:sz="8" w:val="single"/>
+                    <w:bottom w:color="ffffff" w:space="0" w:sz="8" w:val="single"/>
+                    <w:right w:color="ffffff" w:space="0" w:sz="8" w:val="single"/>
+                  </w:tcBorders>
+                  <w:shd w:fill="auto" w:val="clear"/>
+                  <w:tcMar>
+                    <w:top w:w="100.0" w:type="dxa"/>
+                    <w:left w:w="100.0" w:type="dxa"/>
+                    <w:bottom w:w="100.0" w:type="dxa"/>
+                    <w:right w:w="100.0" w:type="dxa"/>
+                  </w:tcMar>
+                  <w:vAlign w:val="top"/>
+                </w:tcPr>
+                <w:p>
+                  <w:pPr>
+                    <w:tabs>
+                      <w:tab w:val="left" w:leader="none" w:pos="3619"/>
+                    </w:tabs>
+                    <w:spacing w:before="0" w:lineRule="auto"/>
+                    <w:ind w:left="0" w:firstLine="0"/>
+                    <w:jc w:val="left"/>
+                    <w:rPr>
+                      <w:rFonts w:ascii="Arial" w:cs="Arial" w:eastAsia="Arial" w:hAnsi="Arial"/>
+                      <w:sz w:val="18"/>
+                      <w:szCs w:val="18"/>
+                    </w:rPr>
+                  </w:pPr>
+                  <w:r>
+                    <w:rPr>
+                      <w:rFonts w:ascii="Arial" w:cs="Arial" w:eastAsia="Arial" w:hAnsi="Arial"/>
+                      <w:b w:val="1"/>
+                      <w:bCs w:val="1"/>
+                      <w:sz w:val="18"/>
+                      <w:szCs w:val="18"/>
+                      <w:rtl w:val="0"/>
+                    </w:rPr>
+                    <w:t xml:space="preserve"> ₹{{gst_amount}}</w:t>
+                  </w:r>
+                  <w:r>
+                    <w:rPr>
+                      <w:rtl w:val="0"/>
+                    </w:rPr>
+                  </w:r>
+                </w:p>
+              </w:tc>
+            </w:tr>
+          </w:tbl>
           <w:p>
             <w:pPr>
               <w:keepNext w:val="0"/>
@@ -4394,73 +4921,13 @@
               </w:tabs>
               <w:spacing w:after="0" w:before="1" w:line="240" w:lineRule="auto"/>
               <w:ind w:left="257" w:right="0" w:firstLine="0"/>
-              <w:jc w:val="left"/>
-              <w:rPr>
-                <w:rFonts w:ascii="Arial" w:cs="Arial" w:eastAsia="Arial" w:hAnsi="Arial"/>
-                <w:i w:val="0"/>
-                <w:iCs w:val="0"/>
-                <w:smallCaps w:val="0"/>
-                <w:strike w:val="0"/>
-                <w:color w:val="000000"/>
-                <w:sz w:val="18"/>
-                <w:szCs w:val="18"/>
-                <w:u w:val="none"/>
-                <w:shd w:fill="auto" w:val="clear"/>
-                <w:vertAlign w:val="baseline"/>
-              </w:rPr>
-            </w:pPr>
-            <w:r>
-              <w:rPr>
-                <w:rFonts w:ascii="Arial" w:cs="Arial" w:eastAsia="Arial" w:hAnsi="Arial"/>
-                <w:i w:val="0"/>
-                <w:iCs w:val="0"/>
-                <w:smallCaps w:val="0"/>
-                <w:strike w:val="0"/>
-                <w:color w:val="000000"/>
-                <w:sz w:val="18"/>
-                <w:szCs w:val="18"/>
-                <w:u w:val="none"/>
-                <w:shd w:fill="auto" w:val="clear"/>
-                <w:vertAlign w:val="baseline"/>
-                <w:rtl w:val="0"/>
-              </w:rPr>
-              <w:t xml:space="preserve">Taxable Amount</w:t>
-            </w:r>
-            <w:r>
-              <w:rPr>
-                <w:rFonts w:ascii="Arial" w:cs="Arial" w:eastAsia="Arial" w:hAnsi="Arial"/>
-                <w:sz w:val="18"/>
-                <w:szCs w:val="18"/>
-                <w:rtl w:val="0"/>
-              </w:rPr>
-              <w:t xml:space="preserve">              </w:t>
-            </w:r>
-            <w:r>
-              <w:rPr>
-                <w:rFonts w:ascii="Arial" w:cs="Arial" w:eastAsia="Arial" w:hAnsi="Arial"/>
-                <w:i w:val="0"/>
-                <w:iCs w:val="0"/>
-                <w:smallCaps w:val="0"/>
-                <w:strike w:val="0"/>
-                <w:color w:val="000000"/>
-                <w:sz w:val="18"/>
-                <w:szCs w:val="18"/>
-                <w:u w:val="none"/>
-                <w:shd w:fill="auto" w:val="clear"/>
-                <w:vertAlign w:val="baseline"/>
-                <w:rtl w:val="0"/>
-              </w:rPr>
-              <w:t xml:space="preserve">₹{</w:t>
-            </w:r>
-            <w:r>
-              <w:rPr>
-                <w:rFonts w:ascii="Arial" w:cs="Arial" w:eastAsia="Arial" w:hAnsi="Arial"/>
-                <w:sz w:val="16"/>
-                <w:szCs w:val="16"/>
-                <w:rtl w:val="0"/>
-              </w:rPr>
-              <w:t xml:space="preserve">{gross_payout_amount}}</w:t>
-            </w:r>
+              <w:jc w:val="center"/>
+              <w:rPr>
+                <w:rFonts w:ascii="Arial" w:cs="Arial" w:eastAsia="Arial" w:hAnsi="Arial"/>
+                <w:sz w:val="18"/>
+                <w:szCs w:val="18"/>
+              </w:rPr>
+            </w:pPr>
             <w:r>
               <w:rPr>
                 <w:rtl w:val="0"/>
@@ -4484,75 +4951,15 @@
               <w:tabs>
                 <w:tab w:val="left" w:leader="none" w:pos="3626"/>
               </w:tabs>
-              <w:spacing w:after="0" w:before="196" w:line="240" w:lineRule="auto"/>
+              <w:spacing w:after="0" w:before="1" w:line="240" w:lineRule="auto"/>
               <w:ind w:left="257" w:right="0" w:firstLine="0"/>
-              <w:jc w:val="left"/>
-              <w:rPr>
-                <w:rFonts w:ascii="Arial" w:cs="Arial" w:eastAsia="Arial" w:hAnsi="Arial"/>
-                <w:i w:val="0"/>
-                <w:iCs w:val="0"/>
-                <w:smallCaps w:val="0"/>
-                <w:strike w:val="0"/>
-                <w:color w:val="000000"/>
-                <w:sz w:val="18"/>
-                <w:szCs w:val="18"/>
-                <w:u w:val="none"/>
-                <w:shd w:fill="auto" w:val="clear"/>
-                <w:vertAlign w:val="baseline"/>
-              </w:rPr>
-            </w:pPr>
-            <w:r>
-              <w:rPr>
-                <w:rFonts w:ascii="Arial" w:cs="Arial" w:eastAsia="Arial" w:hAnsi="Arial"/>
-                <w:i w:val="0"/>
-                <w:iCs w:val="0"/>
-                <w:smallCaps w:val="0"/>
-                <w:strike w:val="0"/>
-                <w:color w:val="000000"/>
-                <w:sz w:val="18"/>
-                <w:szCs w:val="18"/>
-                <w:u w:val="none"/>
-                <w:shd w:fill="auto" w:val="clear"/>
-                <w:vertAlign w:val="baseline"/>
-                <w:rtl w:val="0"/>
-              </w:rPr>
-              <w:t xml:space="preserve">IGST @ 18</w:t>
-            </w:r>
-            <w:r>
-              <w:rPr>
-                <w:rFonts w:ascii="Arial" w:cs="Arial" w:eastAsia="Arial" w:hAnsi="Arial"/>
-                <w:sz w:val="18"/>
-                <w:szCs w:val="18"/>
-                <w:rtl w:val="0"/>
-              </w:rPr>
-              <w:t xml:space="preserve">%                                         </w:t>
-            </w:r>
-            <w:r>
-              <w:rPr>
-                <w:rFonts w:ascii="Arial" w:cs="Arial" w:eastAsia="Arial" w:hAnsi="Arial"/>
-                <w:i w:val="0"/>
-                <w:iCs w:val="0"/>
-                <w:smallCaps w:val="0"/>
-                <w:strike w:val="0"/>
-                <w:color w:val="000000"/>
-                <w:sz w:val="18"/>
-                <w:szCs w:val="18"/>
-                <w:u w:val="none"/>
-                <w:shd w:fill="auto" w:val="clear"/>
-                <w:vertAlign w:val="baseline"/>
-                <w:rtl w:val="0"/>
-              </w:rPr>
-              <w:t xml:space="preserve">₹</w:t>
-            </w:r>
-            <w:r>
-              <w:rPr>
-                <w:rFonts w:ascii="Arial" w:cs="Arial" w:eastAsia="Arial" w:hAnsi="Arial"/>
-                <w:sz w:val="16"/>
-                <w:szCs w:val="16"/>
-                <w:rtl w:val="0"/>
-              </w:rPr>
-              <w:t xml:space="preserve">{{IGST}}</w:t>
-            </w:r>
+              <w:jc w:val="center"/>
+              <w:rPr>
+                <w:rFonts w:ascii="Arial" w:cs="Arial" w:eastAsia="Arial" w:hAnsi="Arial"/>
+                <w:sz w:val="18"/>
+                <w:szCs w:val="18"/>
+              </w:rPr>
+            </w:pPr>
             <w:r>
               <w:rPr>
                 <w:rtl w:val="0"/>
@@ -4576,8 +4983,72 @@
               <w:tabs>
                 <w:tab w:val="left" w:leader="none" w:pos="3626"/>
               </w:tabs>
-              <w:spacing w:after="0" w:before="197" w:line="240" w:lineRule="auto"/>
+              <w:spacing w:after="0" w:before="1" w:line="240" w:lineRule="auto"/>
               <w:ind w:left="257" w:right="0" w:firstLine="0"/>
+              <w:jc w:val="center"/>
+              <w:rPr>
+                <w:rFonts w:ascii="Arial" w:cs="Arial" w:eastAsia="Arial" w:hAnsi="Arial"/>
+                <w:sz w:val="18"/>
+                <w:szCs w:val="18"/>
+              </w:rPr>
+            </w:pPr>
+            <w:r>
+              <w:rPr>
+                <w:rtl w:val="0"/>
+              </w:rPr>
+            </w:r>
+          </w:p>
+          <w:p>
+            <w:pPr>
+              <w:keepNext w:val="0"/>
+              <w:keepLines w:val="0"/>
+              <w:pageBreakBefore w:val="0"/>
+              <w:widowControl w:val="0"/>
+              <w:pBdr>
+                <w:top w:space="0" w:sz="0" w:val="nil"/>
+                <w:left w:space="0" w:sz="0" w:val="nil"/>
+                <w:bottom w:space="0" w:sz="0" w:val="nil"/>
+                <w:right w:space="0" w:sz="0" w:val="nil"/>
+                <w:between w:space="0" w:sz="0" w:val="nil"/>
+              </w:pBdr>
+              <w:shd w:fill="auto" w:val="clear"/>
+              <w:tabs>
+                <w:tab w:val="left" w:leader="none" w:pos="3626"/>
+              </w:tabs>
+              <w:spacing w:after="0" w:before="1" w:line="240" w:lineRule="auto"/>
+              <w:ind w:left="257" w:right="0" w:firstLine="0"/>
+              <w:jc w:val="center"/>
+              <w:rPr>
+                <w:rFonts w:ascii="Arial" w:cs="Arial" w:eastAsia="Arial" w:hAnsi="Arial"/>
+                <w:sz w:val="18"/>
+                <w:szCs w:val="18"/>
+              </w:rPr>
+            </w:pPr>
+            <w:r>
+              <w:rPr>
+                <w:rtl w:val="0"/>
+              </w:rPr>
+            </w:r>
+          </w:p>
+          <w:p>
+            <w:pPr>
+              <w:keepNext w:val="0"/>
+              <w:keepLines w:val="0"/>
+              <w:pageBreakBefore w:val="0"/>
+              <w:widowControl w:val="0"/>
+              <w:pBdr>
+                <w:top w:space="0" w:sz="0" w:val="nil"/>
+                <w:left w:space="0" w:sz="0" w:val="nil"/>
+                <w:bottom w:space="0" w:sz="0" w:val="nil"/>
+                <w:right w:space="0" w:sz="0" w:val="nil"/>
+                <w:between w:space="0" w:sz="0" w:val="nil"/>
+              </w:pBdr>
+              <w:shd w:fill="auto" w:val="clear"/>
+              <w:tabs>
+                <w:tab w:val="left" w:leader="none" w:pos="3626"/>
+              </w:tabs>
+              <w:spacing w:after="0" w:before="1" w:line="240" w:lineRule="auto"/>
+              <w:ind w:left="0" w:right="0" w:firstLine="0"/>
               <w:jc w:val="left"/>
               <w:rPr>
                 <w:rFonts w:ascii="Arial" w:cs="Arial" w:eastAsia="Arial" w:hAnsi="Arial"/>
@@ -4596,21 +5067,17 @@
             <w:r>
               <w:rPr>
                 <w:rFonts w:ascii="Arial" w:cs="Arial" w:eastAsia="Arial" w:hAnsi="Arial"/>
-                <w:i w:val="0"/>
-                <w:iCs w:val="0"/>
-                <w:smallCaps w:val="0"/>
-                <w:strike w:val="0"/>
-                <w:color w:val="000000"/>
-                <w:sz w:val="18"/>
-                <w:szCs w:val="18"/>
-                <w:u w:val="none"/>
-                <w:shd w:fill="auto" w:val="clear"/>
-                <w:vertAlign w:val="baseline"/>
-                <w:rtl w:val="0"/>
-              </w:rPr>
-              <w:t xml:space="preserve">Adjustment</w:t>
-              <w:tab/>
-              <w:t xml:space="preserve">₹0.00</w:t>
+                <w:sz w:val="18"/>
+                <w:szCs w:val="18"/>
+                <w:rtl w:val="0"/>
+              </w:rPr>
+              <w:br w:type="textWrapping"/>
+              <w:t xml:space="preserve">                                               </w:t>
+            </w:r>
+            <w:r>
+              <w:rPr>
+                <w:rtl w:val="0"/>
+              </w:rPr>
             </w:r>
           </w:p>
           <w:p>
@@ -4632,7 +5099,7 @@
               </w:tabs>
               <w:spacing w:after="0" w:before="197" w:line="240" w:lineRule="auto"/>
               <w:ind w:left="257" w:right="0" w:firstLine="0"/>
-              <w:jc w:val="left"/>
+              <w:jc w:val="center"/>
               <w:rPr>
                 <w:rFonts w:ascii="Arial" w:cs="Arial" w:eastAsia="Arial" w:hAnsi="Arial"/>
                 <w:b w:val="1"/>
@@ -4654,49 +5121,17 @@
                 <w:rFonts w:ascii="Arial" w:cs="Arial" w:eastAsia="Arial" w:hAnsi="Arial"/>
                 <w:b w:val="1"/>
                 <w:bCs w:val="1"/>
-                <w:i w:val="0"/>
-                <w:iCs w:val="0"/>
-                <w:smallCaps w:val="0"/>
-                <w:strike w:val="0"/>
-                <w:color w:val="000000"/>
-                <w:sz w:val="18"/>
-                <w:szCs w:val="18"/>
-                <w:u w:val="none"/>
-                <w:shd w:fill="auto" w:val="clear"/>
-                <w:vertAlign w:val="baseline"/>
-                <w:rtl w:val="0"/>
-              </w:rPr>
-              <w:t xml:space="preserve">Total Amount</w:t>
-            </w:r>
-            <w:r>
-              <w:rPr>
-                <w:rFonts w:ascii="Arial" w:cs="Arial" w:eastAsia="Arial" w:hAnsi="Arial"/>
-                <w:b w:val="1"/>
-                <w:bCs w:val="1"/>
-                <w:sz w:val="18"/>
-                <w:szCs w:val="18"/>
-                <w:rtl w:val="0"/>
-              </w:rPr>
-              <w:t xml:space="preserve">                       </w:t>
-            </w:r>
-            <w:r>
-              <w:rPr>
-                <w:rFonts w:ascii="Arial" w:cs="Arial" w:eastAsia="Arial" w:hAnsi="Arial"/>
-                <w:b w:val="1"/>
-                <w:bCs w:val="1"/>
-                <w:i w:val="0"/>
-                <w:iCs w:val="0"/>
-                <w:smallCaps w:val="0"/>
-                <w:strike w:val="0"/>
-                <w:color w:val="000000"/>
-                <w:sz w:val="18"/>
-                <w:szCs w:val="18"/>
-                <w:u w:val="none"/>
-                <w:shd w:fill="auto" w:val="clear"/>
-                <w:vertAlign w:val="baseline"/>
-                <w:rtl w:val="0"/>
-              </w:rPr>
-              <w:t xml:space="preserve">₹{{total_amount}}</w:t>
+                <w:sz w:val="18"/>
+                <w:szCs w:val="18"/>
+                <w:rtl w:val="0"/>
+              </w:rPr>
+              <w:br w:type="textWrapping"/>
+              <w:t xml:space="preserve">                      </w:t>
+            </w:r>
+            <w:r>
+              <w:rPr>
+                <w:rtl w:val="0"/>
+              </w:rPr>
             </w:r>
           </w:p>
           <w:p>
@@ -4718,7 +5153,7 @@
               </w:tabs>
               <w:spacing w:after="0" w:before="196" w:line="240" w:lineRule="auto"/>
               <w:ind w:left="257" w:right="0" w:firstLine="0"/>
-              <w:jc w:val="left"/>
+              <w:jc w:val="center"/>
               <w:rPr>
                 <w:rFonts w:ascii="Arial" w:cs="Arial" w:eastAsia="Arial" w:hAnsi="Arial"/>
                 <w:b w:val="1"/>
@@ -4732,60 +5167,12 @@
                 <w:rFonts w:ascii="Arial" w:cs="Arial" w:eastAsia="Arial" w:hAnsi="Arial"/>
                 <w:b w:val="1"/>
                 <w:bCs w:val="1"/>
-                <w:i w:val="0"/>
-                <w:iCs w:val="0"/>
-                <w:smallCaps w:val="0"/>
-                <w:strike w:val="0"/>
-                <w:color w:val="000000"/>
-                <w:sz w:val="18"/>
-                <w:szCs w:val="18"/>
-                <w:u w:val="none"/>
-                <w:shd w:fill="auto" w:val="clear"/>
-                <w:vertAlign w:val="baseline"/>
-                <w:rtl w:val="0"/>
-              </w:rPr>
-              <w:t xml:space="preserve">Balance Due</w:t>
-            </w:r>
-            <w:r>
-              <w:rPr>
-                <w:rFonts w:ascii="Arial" w:cs="Arial" w:eastAsia="Arial" w:hAnsi="Arial"/>
-                <w:b w:val="1"/>
-                <w:bCs w:val="1"/>
-                <w:sz w:val="18"/>
-                <w:szCs w:val="18"/>
-                <w:rtl w:val="0"/>
-              </w:rPr>
-              <w:t xml:space="preserve">                           </w:t>
-            </w:r>
-            <w:r>
-              <w:rPr>
-                <w:rFonts w:ascii="Arial" w:cs="Arial" w:eastAsia="Arial" w:hAnsi="Arial"/>
-                <w:b w:val="1"/>
-                <w:bCs w:val="1"/>
-                <w:i w:val="0"/>
-                <w:iCs w:val="0"/>
-                <w:smallCaps w:val="0"/>
-                <w:strike w:val="0"/>
-                <w:color w:val="000000"/>
-                <w:sz w:val="18"/>
-                <w:szCs w:val="18"/>
-                <w:u w:val="none"/>
-                <w:shd w:fill="auto" w:val="clear"/>
-                <w:vertAlign w:val="baseline"/>
-                <w:rtl w:val="0"/>
-              </w:rPr>
-              <w:t xml:space="preserve">₹</w:t>
-            </w:r>
-            <w:r>
-              <w:rPr>
-                <w:rFonts w:ascii="Arial" w:cs="Arial" w:eastAsia="Arial" w:hAnsi="Arial"/>
-                <w:b w:val="1"/>
-                <w:bCs w:val="1"/>
-                <w:sz w:val="18"/>
-                <w:szCs w:val="18"/>
-                <w:rtl w:val="0"/>
-              </w:rPr>
-              <w:t xml:space="preserve">{{gst_amount}}</w:t>
+                <w:sz w:val="18"/>
+                <w:szCs w:val="18"/>
+                <w:rtl w:val="0"/>
+              </w:rPr>
+              <w:br w:type="textWrapping"/>
+              <w:t xml:space="preserve">                          </w:t>
             </w:r>
           </w:p>
           <w:p>
@@ -4795,6 +5182,7 @@
               </w:tabs>
               <w:spacing w:before="196" w:lineRule="auto"/>
               <w:ind w:left="257" w:firstLine="0"/>
+              <w:jc w:val="center"/>
               <w:rPr>
                 <w:rFonts w:ascii="Arial" w:cs="Arial" w:eastAsia="Arial" w:hAnsi="Arial"/>
                 <w:b w:val="1"/>
@@ -4903,7 +5291,7 @@
                 <w:szCs w:val="18"/>
                 <w:rtl w:val="0"/>
               </w:rPr>
-              <w:t xml:space="preserve">                                      The invoice has been digitally signed through OTP verification</w:t>
+              <w:t xml:space="preserve">                                                     The invoice has been digitally signed through OTP verification</w:t>
             </w:r>
             <w:r>
               <w:rPr>
@@ -5250,6 +5638,13 @@
       </w:tblCellMar>
     </w:tblPr>
   </w:style>
+  <w:style w:type="table" w:styleId="Table2">
+    <w:basedOn w:val="TableNormal"/>
+    <w:tblPr>
+      <w:tblStyleRowBandSize w:val="1"/>
+      <w:tblStyleColBandSize w:val="1"/>
+    </w:tblPr>
+  </w:style>
 </w:styles>
 </file>
 

</xml_diff>

<commit_message>
added final doc (#56)
</commit_message>
<xml_diff>
--- a/docx-template/[Template] Invoice - Different state.docx
+++ b/docx-template/[Template] Invoice - Different state.docx
@@ -42,7 +42,7 @@
     <w:tbl>
       <w:tblPr>
         <w:tblStyle w:val="Table1"/>
-        <w:tblW w:w="10785.0" w:type="dxa"/>
+        <w:tblW w:w="10950.0" w:type="dxa"/>
         <w:jc w:val="left"/>
         <w:tblInd w:w="382.0" w:type="dxa"/>
         <w:tblBorders>
@@ -58,22 +58,22 @@
       </w:tblPr>
       <w:tblGrid>
         <w:gridCol w:w="315"/>
-        <w:gridCol w:w="4260"/>
-        <w:gridCol w:w="1200"/>
-        <w:gridCol w:w="600"/>
-        <w:gridCol w:w="195"/>
-        <w:gridCol w:w="750"/>
+        <w:gridCol w:w="3795"/>
+        <w:gridCol w:w="1230"/>
+        <w:gridCol w:w="1035"/>
+        <w:gridCol w:w="1"/>
+        <w:gridCol w:w="1110"/>
         <w:gridCol w:w="885"/>
         <w:gridCol w:w="780"/>
         <w:gridCol w:w="1800"/>
         <w:tblGridChange w:id="0">
           <w:tblGrid>
             <w:gridCol w:w="315"/>
-            <w:gridCol w:w="4260"/>
-            <w:gridCol w:w="1200"/>
-            <w:gridCol w:w="600"/>
-            <w:gridCol w:w="195"/>
-            <w:gridCol w:w="750"/>
+            <w:gridCol w:w="3795"/>
+            <w:gridCol w:w="1230"/>
+            <w:gridCol w:w="1035"/>
+            <w:gridCol w:w="1"/>
+            <w:gridCol w:w="1110"/>
             <w:gridCol w:w="885"/>
             <w:gridCol w:w="780"/>
             <w:gridCol w:w="1800"/>

</xml_diff>